<commit_message>
MPSP early draft (+ MPP final)
</commit_message>
<xml_diff>
--- a/MPP/MPP1_Assignment_ZsKazsi.docx
+++ b/MPP/MPP1_Assignment_ZsKazsi.docx
@@ -14,7 +14,6 @@
           <w:docPartUnique/>
         </w:docPartObj>
       </w:sdtPr>
-      <w:sdtEndPr/>
       <w:sdtContent>
         <w:tbl>
           <w:tblPr>
@@ -90,7 +89,6 @@
                       <w:calendar w:val="gregorian"/>
                     </w:date>
                   </w:sdtPr>
-                  <w:sdtEndPr/>
                   <w:sdtContent>
                     <w:r>
                       <w:rPr>
@@ -422,7 +420,6 @@
                     <w:dataBinding w:prefixMappings="xmlns:ns0='http://schemas.openxmlformats.org/package/2006/metadata/core-properties' xmlns:ns1='http://purl.org/dc/elements/1.1/'" w:xpath="/ns0:coreProperties[1]/ns1:title[1]" w:storeItemID="{6C3C8BC8-F283-45AE-878A-BAB7291924A1}"/>
                     <w:text/>
                   </w:sdtPr>
-                  <w:sdtEndPr/>
                   <w:sdtContent>
                     <w:r>
                       <w:rPr>
@@ -432,7 +429,7 @@
                         <w:szCs w:val="72"/>
                         <w:lang w:val="en-GB"/>
                       </w:rPr>
-                      <w:t>Managing Workload in a Project Organisation</w:t>
+                      <w:t>Managing People &amp; Performance – Assignment 1</w:t>
                     </w:r>
                   </w:sdtContent>
                 </w:sdt>
@@ -461,7 +458,6 @@
                     <w:dataBinding w:prefixMappings="xmlns:ns0='http://schemas.openxmlformats.org/package/2006/metadata/core-properties' xmlns:ns1='http://purl.org/dc/elements/1.1/'" w:xpath="/ns0:coreProperties[1]/ns1:subject[1]" w:storeItemID="{6C3C8BC8-F283-45AE-878A-BAB7291924A1}"/>
                     <w:text/>
                   </w:sdtPr>
-                  <w:sdtEndPr/>
                   <w:sdtContent>
                     <w:r>
                       <w:rPr>
@@ -885,7 +881,6 @@
                     <w:dataBinding w:prefixMappings="xmlns:ns0='http://schemas.openxmlformats.org/package/2006/metadata/core-properties' xmlns:ns1='http://purl.org/dc/elements/1.1/'" w:xpath="/ns0:coreProperties[1]/ns1:creator[1]" w:storeItemID="{6C3C8BC8-F283-45AE-878A-BAB7291924A1}"/>
                     <w:text/>
                   </w:sdtPr>
-                  <w:sdtEndPr/>
                   <w:sdtContent>
                     <w:r>
                       <w:rPr>
@@ -928,7 +923,6 @@
         <w:dataBinding w:prefixMappings="xmlns:ns0='http://purl.org/dc/elements/1.1/' xmlns:ns1='http://schemas.openxmlformats.org/package/2006/metadata/core-properties' " w:xpath="/ns1:coreProperties[1]/ns0:title[1]" w:storeItemID="{6C3C8BC8-F283-45AE-878A-BAB7291924A1}"/>
         <w:text/>
       </w:sdtPr>
-      <w:sdtEndPr/>
       <w:sdtContent>
         <w:p>
           <w:pPr>
@@ -938,7 +932,10 @@
             </w:rPr>
           </w:pPr>
           <w:r>
-            <w:t>Managing Workload in a Project Organisation</w:t>
+            <w:rPr>
+              <w:lang w:val="de-CH"/>
+            </w:rPr>
+            <w:t>Managing People &amp; Performance – Assignment 1</w:t>
           </w:r>
         </w:p>
       </w:sdtContent>
@@ -952,7 +949,6 @@
         <w:dataBinding w:prefixMappings="xmlns:ns0='http://purl.org/dc/elements/1.1/' xmlns:ns1='http://schemas.openxmlformats.org/package/2006/metadata/core-properties' " w:xpath="/ns1:coreProperties[1]/ns0:subject[1]" w:storeItemID="{6C3C8BC8-F283-45AE-878A-BAB7291924A1}"/>
         <w:text/>
       </w:sdtPr>
-      <w:sdtEndPr/>
       <w:sdtContent>
         <w:p>
           <w:pPr>
@@ -1020,7 +1016,7 @@
           <w:r>
             <w:fldChar w:fldCharType="separate"/>
           </w:r>
-          <w:hyperlink w:anchor="_Toc347601920" w:history="1">
+          <w:hyperlink w:anchor="_Toc347660682" w:history="1">
             <w:r>
               <w:rPr>
                 <w:rStyle w:val="Hyperlink"/>
@@ -1048,7 +1044,7 @@
                 <w:noProof/>
                 <w:webHidden/>
               </w:rPr>
-              <w:instrText xml:space="preserve"> PAGEREF _Toc347601920 \h </w:instrText>
+              <w:instrText xml:space="preserve"> PAGEREF _Toc347660682 \h </w:instrText>
             </w:r>
             <w:r>
               <w:rPr>
@@ -1068,7 +1064,7 @@
                 <w:noProof/>
                 <w:webHidden/>
               </w:rPr>
-              <w:t>3</w:t>
+              <w:t>2</w:t>
             </w:r>
             <w:r>
               <w:rPr>
@@ -1093,7 +1089,7 @@
               <w:lang w:val="de-CH" w:eastAsia="de-CH"/>
             </w:rPr>
           </w:pPr>
-          <w:hyperlink w:anchor="_Toc347601921" w:history="1">
+          <w:hyperlink w:anchor="_Toc347660683" w:history="1">
             <w:r>
               <w:rPr>
                 <w:rStyle w:val="Hyperlink"/>
@@ -1138,7 +1134,7 @@
                 <w:noProof/>
                 <w:webHidden/>
               </w:rPr>
-              <w:instrText xml:space="preserve"> PAGEREF _Toc347601921 \h </w:instrText>
+              <w:instrText xml:space="preserve"> PAGEREF _Toc347660683 \h </w:instrText>
             </w:r>
             <w:r>
               <w:rPr>
@@ -1158,7 +1154,7 @@
                 <w:noProof/>
                 <w:webHidden/>
               </w:rPr>
-              <w:t>3</w:t>
+              <w:t>2</w:t>
             </w:r>
             <w:r>
               <w:rPr>
@@ -1182,7 +1178,7 @@
               <w:lang w:val="de-CH" w:eastAsia="de-CH"/>
             </w:rPr>
           </w:pPr>
-          <w:hyperlink w:anchor="_Toc347601922" w:history="1">
+          <w:hyperlink w:anchor="_Toc347660684" w:history="1">
             <w:r>
               <w:rPr>
                 <w:rStyle w:val="Hyperlink"/>
@@ -1210,7 +1206,7 @@
                 <w:noProof/>
                 <w:webHidden/>
               </w:rPr>
-              <w:instrText xml:space="preserve"> PAGEREF _Toc347601922 \h </w:instrText>
+              <w:instrText xml:space="preserve"> PAGEREF _Toc347660684 \h </w:instrText>
             </w:r>
             <w:r>
               <w:rPr>
@@ -1230,7 +1226,7 @@
                 <w:noProof/>
                 <w:webHidden/>
               </w:rPr>
-              <w:t>3</w:t>
+              <w:t>2</w:t>
             </w:r>
             <w:r>
               <w:rPr>
@@ -1254,7 +1250,7 @@
               <w:lang w:val="de-CH" w:eastAsia="de-CH"/>
             </w:rPr>
           </w:pPr>
-          <w:hyperlink w:anchor="_Toc347601923" w:history="1">
+          <w:hyperlink w:anchor="_Toc347660685" w:history="1">
             <w:r>
               <w:rPr>
                 <w:rStyle w:val="Hyperlink"/>
@@ -1282,7 +1278,7 @@
                 <w:noProof/>
                 <w:webHidden/>
               </w:rPr>
-              <w:instrText xml:space="preserve"> PAGEREF _Toc347601923 \h </w:instrText>
+              <w:instrText xml:space="preserve"> PAGEREF _Toc347660685 \h </w:instrText>
             </w:r>
             <w:r>
               <w:rPr>
@@ -1302,7 +1298,7 @@
                 <w:noProof/>
                 <w:webHidden/>
               </w:rPr>
-              <w:t>4</w:t>
+              <w:t>3</w:t>
             </w:r>
             <w:r>
               <w:rPr>
@@ -1326,7 +1322,7 @@
               <w:lang w:val="de-CH" w:eastAsia="de-CH"/>
             </w:rPr>
           </w:pPr>
-          <w:hyperlink w:anchor="_Toc347601924" w:history="1">
+          <w:hyperlink w:anchor="_Toc347660686" w:history="1">
             <w:r>
               <w:rPr>
                 <w:rStyle w:val="Hyperlink"/>
@@ -1354,7 +1350,7 @@
                 <w:noProof/>
                 <w:webHidden/>
               </w:rPr>
-              <w:instrText xml:space="preserve"> PAGEREF _Toc347601924 \h </w:instrText>
+              <w:instrText xml:space="preserve"> PAGEREF _Toc347660686 \h </w:instrText>
             </w:r>
             <w:r>
               <w:rPr>
@@ -1399,7 +1395,7 @@
               <w:lang w:val="de-CH" w:eastAsia="de-CH"/>
             </w:rPr>
           </w:pPr>
-          <w:hyperlink w:anchor="_Toc347601925" w:history="1">
+          <w:hyperlink w:anchor="_Toc347660687" w:history="1">
             <w:r>
               <w:rPr>
                 <w:rStyle w:val="Hyperlink"/>
@@ -1427,7 +1423,7 @@
                 <w:noProof/>
                 <w:webHidden/>
               </w:rPr>
-              <w:instrText xml:space="preserve"> PAGEREF _Toc347601925 \h </w:instrText>
+              <w:instrText xml:space="preserve"> PAGEREF _Toc347660687 \h </w:instrText>
             </w:r>
             <w:r>
               <w:rPr>
@@ -1447,7 +1443,7 @@
                 <w:noProof/>
                 <w:webHidden/>
               </w:rPr>
-              <w:t>7</w:t>
+              <w:t>6</w:t>
             </w:r>
             <w:r>
               <w:rPr>
@@ -1472,7 +1468,7 @@
               <w:lang w:val="de-CH" w:eastAsia="de-CH"/>
             </w:rPr>
           </w:pPr>
-          <w:hyperlink w:anchor="_Toc347601926" w:history="1">
+          <w:hyperlink w:anchor="_Toc347660688" w:history="1">
             <w:r>
               <w:rPr>
                 <w:rStyle w:val="Hyperlink"/>
@@ -1500,7 +1496,7 @@
                 <w:noProof/>
                 <w:webHidden/>
               </w:rPr>
-              <w:instrText xml:space="preserve"> PAGEREF _Toc347601926 \h </w:instrText>
+              <w:instrText xml:space="preserve"> PAGEREF _Toc347660688 \h </w:instrText>
             </w:r>
             <w:r>
               <w:rPr>
@@ -1520,7 +1516,7 @@
                 <w:noProof/>
                 <w:webHidden/>
               </w:rPr>
-              <w:t>7</w:t>
+              <w:t>6</w:t>
             </w:r>
             <w:r>
               <w:rPr>
@@ -1544,7 +1540,7 @@
               <w:lang w:val="de-CH" w:eastAsia="de-CH"/>
             </w:rPr>
           </w:pPr>
-          <w:hyperlink w:anchor="_Toc347601927" w:history="1">
+          <w:hyperlink w:anchor="_Toc347660689" w:history="1">
             <w:r>
               <w:rPr>
                 <w:rStyle w:val="Hyperlink"/>
@@ -1572,7 +1568,7 @@
                 <w:noProof/>
                 <w:webHidden/>
               </w:rPr>
-              <w:instrText xml:space="preserve"> PAGEREF _Toc347601927 \h </w:instrText>
+              <w:instrText xml:space="preserve"> PAGEREF _Toc347660689 \h </w:instrText>
             </w:r>
             <w:r>
               <w:rPr>
@@ -1592,7 +1588,7 @@
                 <w:noProof/>
                 <w:webHidden/>
               </w:rPr>
-              <w:t>7</w:t>
+              <w:t>6</w:t>
             </w:r>
             <w:r>
               <w:rPr>
@@ -1617,7 +1613,7 @@
               <w:lang w:val="de-CH" w:eastAsia="de-CH"/>
             </w:rPr>
           </w:pPr>
-          <w:hyperlink w:anchor="_Toc347601928" w:history="1">
+          <w:hyperlink w:anchor="_Toc347660690" w:history="1">
             <w:r>
               <w:rPr>
                 <w:rStyle w:val="Hyperlink"/>
@@ -1641,7 +1637,7 @@
                 <w:noProof/>
                 <w:lang w:val="en-GB"/>
               </w:rPr>
-              <w:t>Section 2 – Recommendations and Plan (20%)</w:t>
+              <w:t>Section 2 – Recommendations and Plan</w:t>
             </w:r>
             <w:r>
               <w:rPr>
@@ -1662,7 +1658,7 @@
                 <w:noProof/>
                 <w:webHidden/>
               </w:rPr>
-              <w:instrText xml:space="preserve"> PAGEREF _Toc347601928 \h </w:instrText>
+              <w:instrText xml:space="preserve"> PAGEREF _Toc347660690 \h </w:instrText>
             </w:r>
             <w:r>
               <w:rPr>
@@ -1682,7 +1678,7 @@
                 <w:noProof/>
                 <w:webHidden/>
               </w:rPr>
-              <w:t>8</w:t>
+              <w:t>7</w:t>
             </w:r>
             <w:r>
               <w:rPr>
@@ -1706,7 +1702,7 @@
               <w:lang w:val="de-CH" w:eastAsia="de-CH"/>
             </w:rPr>
           </w:pPr>
-          <w:hyperlink w:anchor="_Toc347601929" w:history="1">
+          <w:hyperlink w:anchor="_Toc347660691" w:history="1">
             <w:r>
               <w:rPr>
                 <w:rStyle w:val="Hyperlink"/>
@@ -1734,7 +1730,7 @@
                 <w:noProof/>
                 <w:webHidden/>
               </w:rPr>
-              <w:instrText xml:space="preserve"> PAGEREF _Toc347601929 \h </w:instrText>
+              <w:instrText xml:space="preserve"> PAGEREF _Toc347660691 \h </w:instrText>
             </w:r>
             <w:r>
               <w:rPr>
@@ -1754,7 +1750,7 @@
                 <w:noProof/>
                 <w:webHidden/>
               </w:rPr>
-              <w:t>9</w:t>
+              <w:t>7</w:t>
             </w:r>
             <w:r>
               <w:rPr>
@@ -1778,13 +1774,85 @@
               <w:lang w:val="de-CH" w:eastAsia="de-CH"/>
             </w:rPr>
           </w:pPr>
-          <w:hyperlink w:anchor="_Toc347601930" w:history="1">
+          <w:hyperlink w:anchor="_Toc347660692" w:history="1">
             <w:r>
               <w:rPr>
                 <w:rStyle w:val="Hyperlink"/>
                 <w:noProof/>
                 <w:lang w:val="en-GB"/>
               </w:rPr>
+              <w:t>Work-Based Development</w:t>
+            </w:r>
+            <w:r>
+              <w:rPr>
+                <w:noProof/>
+                <w:webHidden/>
+              </w:rPr>
+              <w:tab/>
+            </w:r>
+            <w:r>
+              <w:rPr>
+                <w:noProof/>
+                <w:webHidden/>
+              </w:rPr>
+              <w:fldChar w:fldCharType="begin"/>
+            </w:r>
+            <w:r>
+              <w:rPr>
+                <w:noProof/>
+                <w:webHidden/>
+              </w:rPr>
+              <w:instrText xml:space="preserve"> PAGEREF _Toc347660692 \h </w:instrText>
+            </w:r>
+            <w:r>
+              <w:rPr>
+                <w:noProof/>
+                <w:webHidden/>
+              </w:rPr>
+            </w:r>
+            <w:r>
+              <w:rPr>
+                <w:noProof/>
+                <w:webHidden/>
+              </w:rPr>
+              <w:fldChar w:fldCharType="separate"/>
+            </w:r>
+            <w:r>
+              <w:rPr>
+                <w:noProof/>
+                <w:webHidden/>
+              </w:rPr>
+              <w:t>9</w:t>
+            </w:r>
+            <w:r>
+              <w:rPr>
+                <w:noProof/>
+                <w:webHidden/>
+              </w:rPr>
+              <w:fldChar w:fldCharType="end"/>
+            </w:r>
+          </w:hyperlink>
+        </w:p>
+        <w:p>
+          <w:pPr>
+            <w:pStyle w:val="TOC2"/>
+            <w:tabs>
+              <w:tab w:val="right" w:leader="dot" w:pos="9350"/>
+            </w:tabs>
+            <w:rPr>
+              <w:noProof/>
+              <w:sz w:val="22"/>
+              <w:szCs w:val="22"/>
+              <w:lang w:val="de-CH" w:eastAsia="de-CH"/>
+            </w:rPr>
+          </w:pPr>
+          <w:hyperlink w:anchor="_Toc347660693" w:history="1">
+            <w:r>
+              <w:rPr>
+                <w:rStyle w:val="Hyperlink"/>
+                <w:noProof/>
+                <w:lang w:val="en-GB"/>
+              </w:rPr>
               <w:t>Other Recommendations</w:t>
             </w:r>
             <w:r>
@@ -1806,7 +1874,7 @@
                 <w:noProof/>
                 <w:webHidden/>
               </w:rPr>
-              <w:instrText xml:space="preserve"> PAGEREF _Toc347601930 \h </w:instrText>
+              <w:instrText xml:space="preserve"> PAGEREF _Toc347660693 \h </w:instrText>
             </w:r>
             <w:r>
               <w:rPr>
@@ -1826,7 +1894,7 @@
                 <w:noProof/>
                 <w:webHidden/>
               </w:rPr>
-              <w:t>10</w:t>
+              <w:t>9</w:t>
             </w:r>
             <w:r>
               <w:rPr>
@@ -1851,7 +1919,7 @@
               <w:lang w:val="de-CH" w:eastAsia="de-CH"/>
             </w:rPr>
           </w:pPr>
-          <w:hyperlink w:anchor="_Toc347601931" w:history="1">
+          <w:hyperlink w:anchor="_Toc347660694" w:history="1">
             <w:r>
               <w:rPr>
                 <w:rStyle w:val="Hyperlink"/>
@@ -1896,7 +1964,7 @@
                 <w:noProof/>
                 <w:webHidden/>
               </w:rPr>
-              <w:instrText xml:space="preserve"> PAGEREF _Toc347601931 \h </w:instrText>
+              <w:instrText xml:space="preserve"> PAGEREF _Toc347660694 \h </w:instrText>
             </w:r>
             <w:r>
               <w:rPr>
@@ -1940,14 +2008,14 @@
               <w:lang w:val="de-CH" w:eastAsia="de-CH"/>
             </w:rPr>
           </w:pPr>
-          <w:hyperlink w:anchor="_Toc347601932" w:history="1">
+          <w:hyperlink w:anchor="_Toc347660695" w:history="1">
             <w:r>
               <w:rPr>
                 <w:rStyle w:val="Hyperlink"/>
                 <w:noProof/>
                 <w:lang w:val="en-GB"/>
               </w:rPr>
-              <w:t>Subheading 4</w:t>
+              <w:t>Achieving high engagement through the psychological contract</w:t>
             </w:r>
             <w:r>
               <w:rPr>
@@ -1968,7 +2036,7 @@
                 <w:noProof/>
                 <w:webHidden/>
               </w:rPr>
-              <w:instrText xml:space="preserve"> PAGEREF _Toc347601932 \h </w:instrText>
+              <w:instrText xml:space="preserve"> PAGEREF _Toc347660695 \h </w:instrText>
             </w:r>
             <w:r>
               <w:rPr>
@@ -2012,14 +2080,14 @@
               <w:lang w:val="de-CH" w:eastAsia="de-CH"/>
             </w:rPr>
           </w:pPr>
-          <w:hyperlink w:anchor="_Toc347601933" w:history="1">
+          <w:hyperlink w:anchor="_Toc347660696" w:history="1">
             <w:r>
               <w:rPr>
                 <w:rStyle w:val="Hyperlink"/>
                 <w:noProof/>
                 <w:lang w:val="en-GB"/>
               </w:rPr>
-              <w:t>Psychological contract</w:t>
+              <w:t>Increasing enablement levels of employees</w:t>
             </w:r>
             <w:r>
               <w:rPr>
@@ -2040,7 +2108,7 @@
                 <w:noProof/>
                 <w:webHidden/>
               </w:rPr>
-              <w:instrText xml:space="preserve"> PAGEREF _Toc347601933 \h </w:instrText>
+              <w:instrText xml:space="preserve"> PAGEREF _Toc347660696 \h </w:instrText>
             </w:r>
             <w:r>
               <w:rPr>
@@ -2060,7 +2128,7 @@
                 <w:noProof/>
                 <w:webHidden/>
               </w:rPr>
-              <w:t>10</w:t>
+              <w:t>11</w:t>
             </w:r>
             <w:r>
               <w:rPr>
@@ -2084,7 +2152,7 @@
               <w:lang w:val="de-CH" w:eastAsia="de-CH"/>
             </w:rPr>
           </w:pPr>
-          <w:hyperlink w:anchor="_Toc347601934" w:history="1">
+          <w:hyperlink w:anchor="_Toc347660697" w:history="1">
             <w:r>
               <w:rPr>
                 <w:rStyle w:val="Hyperlink"/>
@@ -2112,7 +2180,7 @@
                 <w:noProof/>
                 <w:webHidden/>
               </w:rPr>
-              <w:instrText xml:space="preserve"> PAGEREF _Toc347601934 \h </w:instrText>
+              <w:instrText xml:space="preserve"> PAGEREF _Toc347660697 \h </w:instrText>
             </w:r>
             <w:r>
               <w:rPr>
@@ -2156,7 +2224,7 @@
               <w:lang w:val="de-CH" w:eastAsia="de-CH"/>
             </w:rPr>
           </w:pPr>
-          <w:hyperlink w:anchor="_Toc347601935" w:history="1">
+          <w:hyperlink w:anchor="_Toc347660698" w:history="1">
             <w:r>
               <w:rPr>
                 <w:rStyle w:val="Hyperlink"/>
@@ -2184,7 +2252,7 @@
                 <w:noProof/>
                 <w:webHidden/>
               </w:rPr>
-              <w:instrText xml:space="preserve"> PAGEREF _Toc347601935 \h </w:instrText>
+              <w:instrText xml:space="preserve"> PAGEREF _Toc347660698 \h </w:instrText>
             </w:r>
             <w:r>
               <w:rPr>
@@ -2204,7 +2272,7 @@
                 <w:noProof/>
                 <w:webHidden/>
               </w:rPr>
-              <w:t>11</w:t>
+              <w:t>12</w:t>
             </w:r>
             <w:r>
               <w:rPr>
@@ -2228,7 +2296,7 @@
               <w:lang w:val="de-CH" w:eastAsia="de-CH"/>
             </w:rPr>
           </w:pPr>
-          <w:hyperlink w:anchor="_Toc347601936" w:history="1">
+          <w:hyperlink w:anchor="_Toc347660699" w:history="1">
             <w:r>
               <w:rPr>
                 <w:rStyle w:val="Hyperlink"/>
@@ -2255,7 +2323,7 @@
                 <w:noProof/>
                 <w:webHidden/>
               </w:rPr>
-              <w:instrText xml:space="preserve"> PAGEREF _Toc347601936 \h </w:instrText>
+              <w:instrText xml:space="preserve"> PAGEREF _Toc347660699 \h </w:instrText>
             </w:r>
             <w:r>
               <w:rPr>
@@ -2275,7 +2343,7 @@
                 <w:noProof/>
                 <w:webHidden/>
               </w:rPr>
-              <w:t>12</w:t>
+              <w:t>13</w:t>
             </w:r>
             <w:r>
               <w:rPr>
@@ -2305,7 +2373,7 @@
           <w:lang w:val="en-GB"/>
         </w:rPr>
       </w:pPr>
-      <w:bookmarkStart w:id="0" w:name="_Toc347601920"/>
+      <w:bookmarkStart w:id="0" w:name="_Toc347660682"/>
       <w:r>
         <w:rPr>
           <w:lang w:val="en-GB"/>
@@ -2382,7 +2450,7 @@
           <w:lang w:val="en-GB"/>
         </w:rPr>
       </w:pPr>
-      <w:bookmarkStart w:id="1" w:name="_Toc347601921"/>
+      <w:bookmarkStart w:id="1" w:name="_Toc347660683"/>
       <w:r>
         <w:rPr>
           <w:lang w:val="en-GB"/>
@@ -2483,7 +2551,6 @@
           <w:id w:val="-1542358103"/>
           <w:citation/>
         </w:sdtPr>
-        <w:sdtEndPr/>
         <w:sdtContent>
           <w:r>
             <w:rPr>
@@ -2559,7 +2626,7 @@
           <w:lang w:val="en-GB"/>
         </w:rPr>
       </w:pPr>
-      <w:bookmarkStart w:id="2" w:name="_Toc347601922"/>
+      <w:bookmarkStart w:id="2" w:name="_Toc347660684"/>
       <w:r>
         <w:rPr>
           <w:lang w:val="en-GB"/>
@@ -2797,6 +2864,50 @@
         </w:rPr>
         <w:t>Zurich), and a major development office for bogies (in Winterthur).</w:t>
       </w:r>
+      <w:sdt>
+        <w:sdtPr>
+          <w:rPr>
+            <w:lang w:val="en-GB"/>
+          </w:rPr>
+          <w:id w:val="1502543665"/>
+          <w:citation/>
+        </w:sdtPr>
+        <w:sdtContent>
+          <w:r>
+            <w:rPr>
+              <w:lang w:val="en-GB"/>
+            </w:rPr>
+            <w:fldChar w:fldCharType="begin"/>
+          </w:r>
+          <w:r>
+            <w:instrText xml:space="preserve">CITATION Bombardier2 \l 1033 </w:instrText>
+          </w:r>
+          <w:r>
+            <w:rPr>
+              <w:lang w:val="en-GB"/>
+            </w:rPr>
+            <w:fldChar w:fldCharType="separate"/>
+          </w:r>
+          <w:r>
+            <w:rPr>
+              <w:noProof/>
+            </w:rPr>
+            <w:t xml:space="preserve"> </w:t>
+          </w:r>
+          <w:r>
+            <w:rPr>
+              <w:noProof/>
+            </w:rPr>
+            <w:t>(Bombardier, 2012)</w:t>
+          </w:r>
+          <w:r>
+            <w:rPr>
+              <w:lang w:val="en-GB"/>
+            </w:rPr>
+            <w:fldChar w:fldCharType="end"/>
+          </w:r>
+        </w:sdtContent>
+      </w:sdt>
     </w:p>
     <w:p>
       <w:pPr>
@@ -2984,7 +3095,7 @@
           <w:lang w:val="en-GB"/>
         </w:rPr>
       </w:pPr>
-      <w:bookmarkStart w:id="3" w:name="_Toc347601923"/>
+      <w:bookmarkStart w:id="3" w:name="_Toc347660685"/>
       <w:r>
         <w:rPr>
           <w:lang w:val="en-GB"/>
@@ -4581,7 +4692,6 @@
           <w:id w:val="670608271"/>
           <w:citation/>
         </w:sdtPr>
-        <w:sdtEndPr/>
         <w:sdtContent>
           <w:r>
             <w:rPr>
@@ -4708,7 +4818,7 @@
           <w:lang w:val="en-GB"/>
         </w:rPr>
       </w:pPr>
-      <w:bookmarkStart w:id="4" w:name="_Toc347601924"/>
+      <w:bookmarkStart w:id="4" w:name="_Toc347660686"/>
       <w:r>
         <w:rPr>
           <w:lang w:val="en-GB"/>
@@ -5008,7 +5118,19 @@
         <w:rPr>
           <w:lang w:val="en-GB"/>
         </w:rPr>
-        <w:t>Let’ go into the details, and investigate some areas risks</w:t>
+        <w:t xml:space="preserve">Let’ go into the details, and investigate some areas </w:t>
+      </w:r>
+      <w:r>
+        <w:rPr>
+          <w:lang w:val="en-GB"/>
+        </w:rPr>
+        <w:t xml:space="preserve">of </w:t>
+      </w:r>
+      <w:r>
+        <w:rPr>
+          <w:lang w:val="en-GB"/>
+        </w:rPr>
+        <w:t>risk</w:t>
       </w:r>
       <w:r>
         <w:rPr>
@@ -5030,7 +5152,7 @@
           <w:lang w:val="en-GB"/>
         </w:rPr>
       </w:pPr>
-      <w:bookmarkStart w:id="6" w:name="_Toc347601925"/>
+      <w:bookmarkStart w:id="6" w:name="_Toc347660687"/>
       <w:commentRangeStart w:id="7"/>
       <w:r>
         <w:rPr>
@@ -5081,7 +5203,7 @@
           <w:lang w:val="en-GB"/>
         </w:rPr>
       </w:pPr>
-      <w:bookmarkStart w:id="8" w:name="_Toc347601926"/>
+      <w:bookmarkStart w:id="8" w:name="_Toc347660688"/>
       <w:r>
         <w:rPr>
           <w:lang w:val="en-GB"/>
@@ -5268,7 +5390,7 @@
           <w:lang w:val="en-GB"/>
         </w:rPr>
       </w:pPr>
-      <w:bookmarkStart w:id="9" w:name="_Toc347601927"/>
+      <w:bookmarkStart w:id="9" w:name="_Toc347660689"/>
       <w:r>
         <w:rPr>
           <w:lang w:val="en-GB"/>
@@ -5309,7 +5431,6 @@
           <w:id w:val="1157419310"/>
           <w:citation/>
         </w:sdtPr>
-        <w:sdtEndPr/>
         <w:sdtContent>
           <w:r>
             <w:rPr>
@@ -5467,7 +5588,19 @@
         <w:rPr>
           <w:lang w:val="en-GB"/>
         </w:rPr>
-        <w:t xml:space="preserve">And yet, I believe another scenario is applicable also: this would be the Strategy Driven scenario. The reason why I believe this is true should become apparent by looking into the positive results of the survey. </w:t>
+        <w:t xml:space="preserve">And yet, I believe another scenario is applicable also: this would be the Strategy Driven scenario. The reason why I believe this is true should become apparent by looking into the positive results of the </w:t>
+      </w:r>
+      <w:r>
+        <w:rPr>
+          <w:lang w:val="en-GB"/>
+        </w:rPr>
+        <w:t xml:space="preserve">employee </w:t>
+      </w:r>
+      <w:r>
+        <w:rPr>
+          <w:lang w:val="en-GB"/>
+        </w:rPr>
+        <w:t xml:space="preserve">survey. </w:t>
       </w:r>
     </w:p>
     <w:p>
@@ -5480,7 +5613,7 @@
         <w:rPr>
           <w:lang w:val="en-GB"/>
         </w:rPr>
-        <w:t>The strongest area according to the results overall is “Business Strategy &amp; Performance”, as well as “Quality &amp; Service”. Looking into the individual questions, this is supported further. Examples:</w:t>
+        <w:t>The strongest area overall is “Business Strategy &amp; Performance”, as well as “Quality &amp; Service”. Looking into the individual questions, this is supported further. Examples:</w:t>
       </w:r>
     </w:p>
     <w:p>
@@ -5547,7 +5680,43 @@
         <w:rPr>
           <w:lang w:val="en-GB"/>
         </w:rPr>
-        <w:t>After these examples, it’s not surprising that 81% answered favourably on “I believe Bombardier Transportation has an outstanding future”. These answers support the conclusion that there exists a strong link to Strategy, and this link is also being practiced.</w:t>
+        <w:t xml:space="preserve">After these examples, it’s not surprising that 81% answered favourably on </w:t>
+      </w:r>
+      <w:r>
+        <w:rPr>
+          <w:lang w:val="en-GB"/>
+        </w:rPr>
+        <w:t xml:space="preserve">the statement </w:t>
+      </w:r>
+      <w:r>
+        <w:rPr>
+          <w:lang w:val="en-GB"/>
+        </w:rPr>
+        <w:t xml:space="preserve">“I believe Bombardier Transportation has an outstanding future”. These answers support the conclusion that there exists a strong link to </w:t>
+      </w:r>
+      <w:r>
+        <w:rPr>
+          <w:lang w:val="en-GB"/>
+        </w:rPr>
+        <w:t>business s</w:t>
+      </w:r>
+      <w:r>
+        <w:rPr>
+          <w:lang w:val="en-GB"/>
+        </w:rPr>
+        <w:t>trategy, and this link is</w:t>
+      </w:r>
+      <w:r>
+        <w:rPr>
+          <w:lang w:val="en-GB"/>
+        </w:rPr>
+        <w:t xml:space="preserve"> also being put into action</w:t>
+      </w:r>
+      <w:r>
+        <w:rPr>
+          <w:lang w:val="en-GB"/>
+        </w:rPr>
+        <w:t>.</w:t>
       </w:r>
     </w:p>
     <w:p>
@@ -5566,7 +5735,19 @@
         <w:rPr>
           <w:lang w:val="en-GB"/>
         </w:rPr>
-        <w:t>refers to HP’s UK operations, where the company had a low-key HR department. This is strikingly familiar to me, since the Services division in Switzerland is currently supported by an HR business partner based in France, who is (for obvious reasons) not constantly present in the company, thus not very well connected with the people. The model explains that in the Strategy Driven scenario “</w:t>
+        <w:t xml:space="preserve">refers to HP’s UK operations, where the company had a low-key HR department. This is strikingly familiar to me, since the Services division in Switzerland is currently supported by an HR business partner based in France, who is (for obvious reasons) not constantly present in </w:t>
+      </w:r>
+      <w:r>
+        <w:rPr>
+          <w:lang w:val="en-GB"/>
+        </w:rPr>
+        <w:t>the company, thus not very well-known by the people and not well-connected with them</w:t>
+      </w:r>
+      <w:r>
+        <w:rPr>
+          <w:lang w:val="en-GB"/>
+        </w:rPr>
+        <w:t>. The model explains that in the Strategy Driven scenario “</w:t>
       </w:r>
       <w:r>
         <w:rPr>
@@ -5684,18 +5865,12 @@
           <w:lang w:val="en-GB"/>
         </w:rPr>
       </w:pPr>
-      <w:bookmarkStart w:id="10" w:name="_Toc347601928"/>
+      <w:bookmarkStart w:id="10" w:name="_Toc347660690"/>
       <w:r>
         <w:rPr>
           <w:lang w:val="en-GB"/>
         </w:rPr>
         <w:t>Section 2 – Recommendations and Plan</w:t>
-      </w:r>
-      <w:r>
-        <w:rPr>
-          <w:lang w:val="en-GB"/>
-        </w:rPr>
-        <w:t xml:space="preserve"> (20%)</w:t>
       </w:r>
       <w:bookmarkEnd w:id="10"/>
     </w:p>
@@ -5755,7 +5930,7 @@
           <w:lang w:val="en-GB"/>
         </w:rPr>
       </w:pPr>
-      <w:bookmarkStart w:id="11" w:name="_Toc347601929"/>
+      <w:bookmarkStart w:id="11" w:name="_Toc347660691"/>
       <w:r>
         <w:rPr>
           <w:lang w:val="en-GB"/>
@@ -5798,7 +5973,14 @@
         <w:rPr>
           <w:lang w:val="en-GB"/>
         </w:rPr>
-        <w:t>the achievement of a coherent and consistent approach to managing people that permeates the</w:t>
+        <w:t xml:space="preserve">the achievement of a </w:t>
+      </w:r>
+      <w:r>
+        <w:rPr>
+          <w:lang w:val="en-GB"/>
+        </w:rPr>
+        <w:lastRenderedPageBreak/>
+        <w:t>coherent and consistent approach to managing people that permeates the</w:t>
       </w:r>
       <w:r>
         <w:rPr>
@@ -5829,7 +6011,6 @@
         <w:rPr>
           <w:lang w:val="en-GB"/>
         </w:rPr>
-        <w:lastRenderedPageBreak/>
         <w:t xml:space="preserve">Achieving this goal would enable us to move closer to the ultimate scenario, which is being “Strategy &amp; Process Driven”. Again, the business case provides good reasons why </w:t>
       </w:r>
       <w:r>
@@ -6146,13 +6327,7 @@
         <w:rPr>
           <w:lang w:val="en-GB"/>
         </w:rPr>
-        <w:t xml:space="preserve"> </w:t>
-      </w:r>
-      <w:r>
-        <w:rPr>
-          <w:lang w:val="en-GB"/>
-        </w:rPr>
-        <w:t>in an understandable system</w:t>
+        <w:t xml:space="preserve"> in an understandable system</w:t>
       </w:r>
       <w:r>
         <w:rPr>
@@ -6183,65 +6358,12 @@
         <w:rPr>
           <w:lang w:val="en-GB"/>
         </w:rPr>
-        <w:t xml:space="preserve">: not surprisingly, the authors found that </w:t>
-      </w:r>
-      <w:r>
-        <w:rPr>
-          <w:lang w:val="en-GB"/>
-        </w:rPr>
-        <w:t xml:space="preserve">continuity </w:t>
-      </w:r>
-      <w:r>
-        <w:rPr>
-          <w:lang w:val="en-GB"/>
-        </w:rPr>
-        <w:t xml:space="preserve">of </w:t>
-      </w:r>
-      <w:r>
-        <w:rPr>
-          <w:lang w:val="en-GB"/>
-        </w:rPr>
-        <w:t>people</w:t>
-      </w:r>
-      <w:r>
-        <w:rPr>
-          <w:lang w:val="en-GB"/>
-        </w:rPr>
-        <w:t xml:space="preserve"> and process</w:t>
-      </w:r>
-      <w:r>
-        <w:rPr>
-          <w:lang w:val="en-GB"/>
-        </w:rPr>
-        <w:t>es is crucial in order</w:t>
-      </w:r>
-      <w:r>
-        <w:rPr>
-          <w:lang w:val="en-GB"/>
-        </w:rPr>
-        <w:t xml:space="preserve"> to ensure that action</w:t>
-      </w:r>
-      <w:r>
-        <w:rPr>
-          <w:lang w:val="en-GB"/>
-        </w:rPr>
-        <w:t>s</w:t>
-      </w:r>
-      <w:r>
-        <w:rPr>
-          <w:lang w:val="en-GB"/>
-        </w:rPr>
-        <w:t xml:space="preserve"> </w:t>
-      </w:r>
-      <w:r>
-        <w:rPr>
-          <w:lang w:val="en-GB"/>
-        </w:rPr>
-        <w:t>are sustained over time. In Bombardier there have been several changes in the HR function and structure – there is a need for stability.</w:t>
+        <w:t>: not surprisingly, the authors found that continuity of people and processes is crucial in order to ensure that actions are sustained over time. In Bombardier there have been several changes in the HR function and structure – there is a need for stability.</w:t>
       </w:r>
     </w:p>
     <w:p>
       <w:pPr>
+        <w:ind w:left="360"/>
         <w:rPr>
           <w:lang w:val="en-GB"/>
         </w:rPr>
@@ -6254,21 +6376,7 @@
           <w:lang w:val="en-GB"/>
         </w:rPr>
       </w:pPr>
-      <w:r>
-        <w:rPr>
-          <w:lang w:val="en-GB"/>
-        </w:rPr>
-        <w:t xml:space="preserve"> </w:t>
-      </w:r>
-    </w:p>
-    <w:p>
-      <w:pPr>
-        <w:pStyle w:val="Heading2"/>
-        <w:rPr>
-          <w:lang w:val="en-GB"/>
-        </w:rPr>
-      </w:pPr>
-      <w:bookmarkStart w:id="12" w:name="_Toc347601930"/>
+      <w:bookmarkStart w:id="12" w:name="_Toc347660692"/>
       <w:r>
         <w:rPr>
           <w:lang w:val="en-GB"/>
@@ -6288,7 +6396,85 @@
         <w:rPr>
           <w:lang w:val="en-GB"/>
         </w:rPr>
-        <w:t xml:space="preserve">In addition to attacking the strategic levels, as described above, another model I found applicable for our situation was the use of Work-Based Development Methods  </w:t>
+        <w:t>In addition to attacking the strategic levels, as described above, another model I found applicable for our situation was the use of Work-Based Development Methods</w:t>
+      </w:r>
+      <w:r>
+        <w:rPr>
+          <w:lang w:val="en-GB"/>
+        </w:rPr>
+        <w:t xml:space="preserve"> according to </w:t>
+      </w:r>
+      <w:r>
+        <w:rPr>
+          <w:lang w:val="en-GB"/>
+        </w:rPr>
+        <w:t xml:space="preserve">Woodall and Winstanley </w:t>
+      </w:r>
+      <w:r>
+        <w:rPr>
+          <w:lang w:val="en-GB"/>
+        </w:rPr>
+        <w:t>(</w:t>
+      </w:r>
+      <w:r>
+        <w:rPr>
+          <w:lang w:val="en-GB"/>
+        </w:rPr>
+        <w:t>1998</w:t>
+      </w:r>
+      <w:r>
+        <w:rPr>
+          <w:lang w:val="en-GB"/>
+        </w:rPr>
+        <w:t xml:space="preserve">), as represented in </w:t>
+      </w:r>
+      <w:sdt>
+        <w:sdtPr>
+          <w:rPr>
+            <w:lang w:val="en-GB"/>
+          </w:rPr>
+          <w:id w:val="-274170964"/>
+          <w:citation/>
+        </w:sdtPr>
+        <w:sdtContent>
+          <w:r>
+            <w:rPr>
+              <w:lang w:val="en-GB"/>
+            </w:rPr>
+            <w:fldChar w:fldCharType="begin"/>
+          </w:r>
+          <w:r>
+            <w:rPr>
+              <w:lang w:val="en-GB"/>
+            </w:rPr>
+            <w:instrText xml:space="preserve"> CITATION McBain \l 2057 </w:instrText>
+          </w:r>
+          <w:r>
+            <w:rPr>
+              <w:lang w:val="en-GB"/>
+            </w:rPr>
+            <w:fldChar w:fldCharType="separate"/>
+          </w:r>
+          <w:r>
+            <w:rPr>
+              <w:noProof/>
+              <w:lang w:val="en-GB"/>
+            </w:rPr>
+            <w:t>(McBain, 2010)</w:t>
+          </w:r>
+          <w:r>
+            <w:rPr>
+              <w:lang w:val="en-GB"/>
+            </w:rPr>
+            <w:fldChar w:fldCharType="end"/>
+          </w:r>
+        </w:sdtContent>
+      </w:sdt>
+      <w:r>
+        <w:rPr>
+          <w:lang w:val="en-GB"/>
+        </w:rPr>
+        <w:t>, pp 13-15.</w:t>
       </w:r>
     </w:p>
     <w:p>
@@ -6301,7 +6487,7 @@
         <w:rPr>
           <w:lang w:val="en-GB"/>
         </w:rPr>
-        <w:t>Expand job responsibilities</w:t>
+        <w:t>Due to the well-functioning Swiss apprenticeship system, Bombardier is able to build on a supply of committed, enthusiastic young professionals, who already know the company and the organisation. It is only reasonable to build upon this talent pool, especially for entry level positions: as a matter of fact, the challenge is rather to provide sufficient job opportunities to those who finish their apprenticeship.</w:t>
       </w:r>
     </w:p>
     <w:p>
@@ -6314,74 +6500,447 @@
         <w:rPr>
           <w:lang w:val="en-GB"/>
         </w:rPr>
-        <w:t>Create high performance teams (short lived, project specific) +&gt; young ones gaining broader viewpoint</w:t>
+        <w:t xml:space="preserve">The methods referred to above provide useful tools to help these colleagues develop, and see what opportunities may be open for them within the company. </w:t>
+      </w:r>
+      <w:r>
+        <w:rPr>
+          <w:lang w:val="en-GB"/>
+        </w:rPr>
+        <w:t>In the list below I am only highlighting specific examples, most applicable to our situation.</w:t>
       </w:r>
     </w:p>
     <w:p>
       <w:pPr>
-        <w:rPr>
-          <w:lang w:val="en-GB"/>
-        </w:rPr>
-      </w:pPr>
-      <w:r>
-        <w:rPr>
-          <w:lang w:val="en-GB"/>
-        </w:rPr>
-        <w:t>Job rotation… international assignments (1 case.. do more)</w:t>
+        <w:pStyle w:val="ListParagraph"/>
+        <w:numPr>
+          <w:ilvl w:val="0"/>
+          <w:numId w:val="39"/>
+        </w:numPr>
+        <w:rPr>
+          <w:b/>
+          <w:lang w:val="en-GB"/>
+        </w:rPr>
+      </w:pPr>
+      <w:r>
+        <w:rPr>
+          <w:b/>
+          <w:lang w:val="en-GB"/>
+        </w:rPr>
+        <w:t xml:space="preserve">Learning from another person: </w:t>
       </w:r>
     </w:p>
     <w:p>
       <w:pPr>
-        <w:rPr>
-          <w:lang w:val="en-GB"/>
-        </w:rPr>
-      </w:pPr>
-      <w:r>
-        <w:rPr>
-          <w:lang w:val="en-GB"/>
-        </w:rPr>
-        <w:t>Due to the well-functioning Swiss apprenticeship system, the company is able to build on a supply of committed, enthusiastic young professionals, who already know the company and the organisation. It is only reasonable to build upon this talent pool, especially for entry level positions: as a matter of fact, the challenge is rather to provide sufficient job opportunities to those who finish their apprenticeship.</w:t>
+        <w:pStyle w:val="ListParagraph"/>
+        <w:numPr>
+          <w:ilvl w:val="1"/>
+          <w:numId w:val="39"/>
+        </w:numPr>
+        <w:rPr>
+          <w:lang w:val="en-GB"/>
+        </w:rPr>
+      </w:pPr>
+      <w:r>
+        <w:rPr>
+          <w:lang w:val="en-GB"/>
+        </w:rPr>
+        <w:t>Role models</w:t>
+      </w:r>
+      <w:r>
+        <w:rPr>
+          <w:lang w:val="en-GB"/>
+        </w:rPr>
+        <w:t xml:space="preserve">: already exists implicitly, </w:t>
+      </w:r>
+      <w:r>
+        <w:rPr>
+          <w:lang w:val="en-GB"/>
+        </w:rPr>
+        <w:t>former apprentices observing and following patterns of their mentor(s)</w:t>
       </w:r>
     </w:p>
     <w:p>
       <w:pPr>
-        <w:rPr>
-          <w:lang w:val="en-GB"/>
-        </w:rPr>
-      </w:pPr>
-      <w:r>
-        <w:rPr>
-          <w:lang w:val="en-GB"/>
-        </w:rPr>
-        <w:t>Stakeholders in development process: individual employee (besides senior &amp; line management, and HR rep) -&gt; highlight individual responsibility more</w:t>
+        <w:pStyle w:val="ListParagraph"/>
+        <w:numPr>
+          <w:ilvl w:val="1"/>
+          <w:numId w:val="39"/>
+        </w:numPr>
+        <w:rPr>
+          <w:lang w:val="en-GB"/>
+        </w:rPr>
+      </w:pPr>
+      <w:r>
+        <w:rPr>
+          <w:lang w:val="en-GB"/>
+        </w:rPr>
+        <w:t>Coaching</w:t>
+      </w:r>
+      <w:r>
+        <w:rPr>
+          <w:lang w:val="en-GB"/>
+        </w:rPr>
+        <w:t>: needs to be developed, more formalized feedback and challenge</w:t>
       </w:r>
     </w:p>
     <w:p>
       <w:pPr>
-        <w:rPr>
-          <w:lang w:val="en-GB"/>
-        </w:rPr>
-      </w:pPr>
-      <w:r>
-        <w:rPr>
-          <w:lang w:val="en-GB"/>
-        </w:rPr>
-        <w:t>The very fact that Career and Development appear to be the worst ranked category in the survey, show, that it is wrong to assume that the colleagues, old or young, very much have aspirations for a career, they are not content with just being a simple office worker, but they want to be more.</w:t>
-      </w:r>
-      <w:bookmarkStart w:id="13" w:name="_GoBack"/>
+        <w:pStyle w:val="ListParagraph"/>
+        <w:numPr>
+          <w:ilvl w:val="0"/>
+          <w:numId w:val="39"/>
+        </w:numPr>
+        <w:rPr>
+          <w:b/>
+          <w:lang w:val="en-GB"/>
+        </w:rPr>
+      </w:pPr>
+      <w:r>
+        <w:rPr>
+          <w:b/>
+          <w:lang w:val="en-GB"/>
+        </w:rPr>
+        <w:t>Learning from tasks</w:t>
+      </w:r>
+    </w:p>
+    <w:p>
+      <w:pPr>
+        <w:pStyle w:val="ListParagraph"/>
+        <w:numPr>
+          <w:ilvl w:val="1"/>
+          <w:numId w:val="39"/>
+        </w:numPr>
+        <w:rPr>
+          <w:lang w:val="en-GB"/>
+        </w:rPr>
+      </w:pPr>
+      <w:r>
+        <w:rPr>
+          <w:lang w:val="en-GB"/>
+        </w:rPr>
+        <w:t>Job rotation</w:t>
+      </w:r>
+      <w:r>
+        <w:rPr>
+          <w:lang w:val="en-GB"/>
+        </w:rPr>
+        <w:t xml:space="preserve">: rotate people within the larger department (e.g. Procurement to CRO), but also to other functions (e.g. Project Management, Sales), or temporarily to other locations (e.g. Oberwil) </w:t>
+      </w:r>
+    </w:p>
+    <w:p>
+      <w:pPr>
+        <w:pStyle w:val="ListParagraph"/>
+        <w:numPr>
+          <w:ilvl w:val="1"/>
+          <w:numId w:val="39"/>
+        </w:numPr>
+        <w:rPr>
+          <w:lang w:val="en-GB"/>
+        </w:rPr>
+      </w:pPr>
+      <w:r>
+        <w:rPr>
+          <w:lang w:val="en-GB"/>
+        </w:rPr>
+        <w:t>Special projects</w:t>
+      </w:r>
+      <w:r>
+        <w:rPr>
+          <w:lang w:val="en-GB"/>
+        </w:rPr>
+        <w:t>: possible temporary assignments, even to other countries or divisions</w:t>
+      </w:r>
+    </w:p>
+    <w:p>
+      <w:pPr>
+        <w:pStyle w:val="ListParagraph"/>
+        <w:numPr>
+          <w:ilvl w:val="1"/>
+          <w:numId w:val="39"/>
+        </w:numPr>
+        <w:rPr>
+          <w:lang w:val="en-GB"/>
+        </w:rPr>
+      </w:pPr>
+      <w:r>
+        <w:rPr>
+          <w:lang w:val="en-GB"/>
+        </w:rPr>
+        <w:t>Acting up / delegation</w:t>
+      </w:r>
+      <w:r>
+        <w:rPr>
+          <w:lang w:val="en-GB"/>
+        </w:rPr>
+        <w:t xml:space="preserve">: try people out in higher responsibilities temporarily (e.g. </w:t>
+      </w:r>
+      <w:r>
+        <w:rPr>
+          <w:lang w:val="en-GB"/>
+        </w:rPr>
+        <w:t>during vacation of supervisor)</w:t>
+      </w:r>
+    </w:p>
+    <w:p>
+      <w:pPr>
+        <w:pStyle w:val="ListParagraph"/>
+        <w:numPr>
+          <w:ilvl w:val="0"/>
+          <w:numId w:val="39"/>
+        </w:numPr>
+        <w:rPr>
+          <w:b/>
+          <w:lang w:val="en-GB"/>
+        </w:rPr>
+      </w:pPr>
+      <w:r>
+        <w:rPr>
+          <w:b/>
+          <w:lang w:val="en-GB"/>
+        </w:rPr>
+        <w:t>Learning with others</w:t>
+      </w:r>
+      <w:r>
+        <w:rPr>
+          <w:b/>
+          <w:lang w:val="en-GB"/>
+        </w:rPr>
+        <w:t>:</w:t>
+      </w:r>
+    </w:p>
+    <w:p>
+      <w:pPr>
+        <w:pStyle w:val="ListParagraph"/>
+        <w:numPr>
+          <w:ilvl w:val="1"/>
+          <w:numId w:val="39"/>
+        </w:numPr>
+        <w:rPr>
+          <w:lang w:val="en-GB"/>
+        </w:rPr>
+      </w:pPr>
+      <w:r>
+        <w:rPr>
+          <w:lang w:val="en-GB"/>
+        </w:rPr>
+        <w:t>Task forces / working parties</w:t>
+      </w:r>
+      <w:r>
+        <w:rPr>
+          <w:lang w:val="en-GB"/>
+        </w:rPr>
+        <w:t xml:space="preserve">: </w:t>
+      </w:r>
+      <w:r>
+        <w:rPr>
+          <w:lang w:val="en-GB"/>
+        </w:rPr>
+        <w:t xml:space="preserve">(short lived) </w:t>
+      </w:r>
+      <w:r>
+        <w:rPr>
+          <w:lang w:val="en-GB"/>
+        </w:rPr>
+        <w:t>High Performing Teams</w:t>
+      </w:r>
+      <w:r>
+        <w:rPr>
+          <w:lang w:val="en-GB"/>
+        </w:rPr>
+        <w:t xml:space="preserve"> to be used more for projects, and encourage employees be part of communities of practice</w:t>
+      </w:r>
+    </w:p>
+    <w:p>
+      <w:pPr>
+        <w:rPr>
+          <w:lang w:val="en-GB"/>
+        </w:rPr>
+      </w:pPr>
+      <w:r>
+        <w:rPr>
+          <w:lang w:val="en-GB"/>
+        </w:rPr>
+        <w:t xml:space="preserve">The benefits expected, as well as </w:t>
+      </w:r>
+      <w:r>
+        <w:rPr>
+          <w:lang w:val="en-GB"/>
+        </w:rPr>
+        <w:t xml:space="preserve">some </w:t>
+      </w:r>
+      <w:r>
+        <w:rPr>
+          <w:lang w:val="en-GB"/>
+        </w:rPr>
+        <w:t>concrete application(s) shall be discussed in the next section.</w:t>
+      </w:r>
+    </w:p>
+    <w:p>
+      <w:pPr>
+        <w:pStyle w:val="Heading2"/>
+        <w:rPr>
+          <w:lang w:val="en-GB"/>
+        </w:rPr>
+      </w:pPr>
+      <w:bookmarkStart w:id="13" w:name="_Toc347660693"/>
+      <w:r>
+        <w:rPr>
+          <w:lang w:val="en-GB"/>
+        </w:rPr>
+        <w:t>Other Recommendations</w:t>
+      </w:r>
       <w:bookmarkEnd w:id="13"/>
     </w:p>
     <w:p>
-      <w:pPr>
-        <w:rPr>
-          <w:lang w:val="en-GB"/>
-        </w:rPr>
-      </w:pPr>
-      <w:r>
-        <w:rPr>
-          <w:lang w:val="en-GB"/>
-        </w:rPr>
-        <w:t>…</w:t>
+      <w:r>
+        <w:rPr>
+          <w:lang w:val="en-GB"/>
+        </w:rPr>
+        <w:t xml:space="preserve">Finally, I want to discuss shortly a few other recommendations, still applicable to us. There is a need internally to clarify to each and every colleague their own responsibility in managing their career. McBain (2010), pp 7-9 discusses the stakeholders in the HR Development process, based on the work of Walton (1999). The fourth actor in this model (along with senior management, HRD specialists and line managers) is the individual employee.  Some inexperienced employees might still pay little attention </w:t>
+      </w:r>
+      <w:r>
+        <w:rPr>
+          <w:lang w:val="en-GB"/>
+        </w:rPr>
+        <w:t xml:space="preserve">to their own role, whereas </w:t>
+      </w:r>
+      <w:r>
+        <w:t>“a recent trend in many companies has been the significant devolvement of responsibility for training and development to both the line manager (often acting as the intermediary between the needs of the individual and the organisation) and individual employee”. This development has to be highlighted again and again in various forms.</w:t>
+      </w:r>
+    </w:p>
+    <w:p>
+      <w:pPr>
+        <w:rPr>
+          <w:lang w:val="en-GB"/>
+        </w:rPr>
+      </w:pPr>
+      <w:r>
+        <w:rPr>
+          <w:lang w:val="en-GB"/>
+        </w:rPr>
+        <w:t>One way of executing on this action will be the use of the newly introduced e-HR Portal</w:t>
+      </w:r>
+    </w:p>
+    <w:p>
+      <w:pPr>
+        <w:rPr>
+          <w:lang w:val="en-GB"/>
+        </w:rPr>
+      </w:pPr>
+      <w:r>
+        <w:rPr>
+          <w:lang w:val="en-GB"/>
+        </w:rPr>
+        <w:t xml:space="preserve">In closing, while managers might not realise the desire of employees to move on, this would be a mistake. </w:t>
+      </w:r>
+      <w:r>
+        <w:rPr>
+          <w:lang w:val="en-GB"/>
+        </w:rPr>
+        <w:t>The very fact that Career and Development appear to be the worst ranked category in the</w:t>
+      </w:r>
+      <w:r>
+        <w:rPr>
+          <w:lang w:val="en-GB"/>
+        </w:rPr>
+        <w:t xml:space="preserve"> employee</w:t>
+      </w:r>
+      <w:r>
+        <w:rPr>
+          <w:lang w:val="en-GB"/>
+        </w:rPr>
+        <w:t xml:space="preserve"> </w:t>
+      </w:r>
+      <w:r>
+        <w:rPr>
+          <w:lang w:val="en-GB"/>
+        </w:rPr>
+        <w:lastRenderedPageBreak/>
+        <w:t xml:space="preserve">survey, </w:t>
+      </w:r>
+      <w:r>
+        <w:rPr>
+          <w:lang w:val="en-GB"/>
+        </w:rPr>
+        <w:t>show that</w:t>
+      </w:r>
+      <w:r>
+        <w:rPr>
+          <w:lang w:val="en-GB"/>
+        </w:rPr>
+        <w:t xml:space="preserve"> </w:t>
+      </w:r>
+      <w:r>
+        <w:rPr>
+          <w:lang w:val="en-GB"/>
+        </w:rPr>
+        <w:t>this is not true:</w:t>
+      </w:r>
+      <w:r>
+        <w:rPr>
+          <w:lang w:val="en-GB"/>
+        </w:rPr>
+        <w:t xml:space="preserve"> </w:t>
+      </w:r>
+      <w:r>
+        <w:rPr>
+          <w:lang w:val="en-GB"/>
+        </w:rPr>
+        <w:t>employees</w:t>
+      </w:r>
+      <w:r>
+        <w:rPr>
+          <w:lang w:val="en-GB"/>
+        </w:rPr>
+        <w:t xml:space="preserve">, old or young, </w:t>
+      </w:r>
+      <w:r>
+        <w:rPr>
+          <w:lang w:val="en-GB"/>
+        </w:rPr>
+        <w:t xml:space="preserve">are content with where they are: they </w:t>
+      </w:r>
+      <w:r>
+        <w:rPr>
+          <w:lang w:val="en-GB"/>
+        </w:rPr>
+        <w:t>very much have aspirations for a career, want</w:t>
+      </w:r>
+      <w:r>
+        <w:rPr>
+          <w:lang w:val="en-GB"/>
+        </w:rPr>
+        <w:t>ing</w:t>
+      </w:r>
+      <w:r>
+        <w:rPr>
+          <w:lang w:val="en-GB"/>
+        </w:rPr>
+        <w:t xml:space="preserve"> to be more.</w:t>
+      </w:r>
+      <w:r>
+        <w:rPr>
+          <w:lang w:val="en-GB"/>
+        </w:rPr>
+        <w:t xml:space="preserve"> This element of human behaviour is also discussed in the 50 Lessons video with </w:t>
+      </w:r>
+      <w:r>
+        <w:rPr>
+          <w:lang w:val="en-GB"/>
+        </w:rPr>
+        <w:t>Sir David Bell</w:t>
+      </w:r>
+      <w:r>
+        <w:rPr>
+          <w:lang w:val="en-GB"/>
+        </w:rPr>
+        <w:t>, entitled “Unlocking Potential”. Managers need this mind-set, and keep an open eye for tale</w:t>
+      </w:r>
+      <w:r>
+        <w:rPr>
+          <w:lang w:val="en-GB"/>
+        </w:rPr>
+        <w:t>nt among their “subordinates”, otherwise there is a risk that the organisation is not able to keep its best employees due to lack of opportunity and they will move on to another place, where they see better opportunities.</w:t>
       </w:r>
     </w:p>
     <w:p>
@@ -6402,7 +6961,7 @@
           <w:lang w:val="en-GB"/>
         </w:rPr>
       </w:pPr>
-      <w:bookmarkStart w:id="14" w:name="_Toc347601931"/>
+      <w:bookmarkStart w:id="14" w:name="_Toc347660694"/>
       <w:r>
         <w:rPr>
           <w:lang w:val="en-GB"/>
@@ -6439,28 +6998,65 @@
         <w:rPr>
           <w:lang w:val="en-GB"/>
         </w:rPr>
-        <w:t>kjljlj</w:t>
-      </w:r>
-      <w:r>
-        <w:rPr>
-          <w:lang w:val="en-GB"/>
-        </w:rPr>
-        <w:t>.</w:t>
+        <w:t>In this section I want to follow-up on some of the topics discussed in the previous section, and discuss what is to be expected based on the recommendation, and what measurements could be applied.</w:t>
       </w:r>
     </w:p>
     <w:p>
       <w:pPr>
+        <w:rPr>
+          <w:lang w:val="en-GB"/>
+        </w:rPr>
+      </w:pPr>
+      <w:r>
+        <w:rPr>
+          <w:lang w:val="en-GB"/>
+        </w:rPr>
+        <w:t>An overall outcome or benefit that would be expected from the recommendations above is a better alignment of expectations, both for employees as well as employer</w:t>
+      </w:r>
+      <w:r>
+        <w:rPr>
+          <w:lang w:val="en-GB"/>
+        </w:rPr>
+        <w:t xml:space="preserve">, or in other words, an improved </w:t>
+      </w:r>
+      <w:r>
+        <w:rPr>
+          <w:lang w:val="en-GB"/>
+        </w:rPr>
+        <w:t>psychological contract.</w:t>
+      </w:r>
+    </w:p>
+    <w:p>
+      <w:pPr>
         <w:pStyle w:val="Heading2"/>
         <w:rPr>
           <w:lang w:val="en-GB"/>
         </w:rPr>
       </w:pPr>
-      <w:bookmarkStart w:id="15" w:name="_Toc347601932"/>
-      <w:r>
-        <w:rPr>
-          <w:lang w:val="en-GB"/>
-        </w:rPr>
-        <w:t>Subheading 4</w:t>
+      <w:bookmarkStart w:id="15" w:name="_Toc347660695"/>
+      <w:r>
+        <w:rPr>
+          <w:lang w:val="en-GB"/>
+        </w:rPr>
+        <w:t>Achieving h</w:t>
+      </w:r>
+      <w:r>
+        <w:rPr>
+          <w:lang w:val="en-GB"/>
+        </w:rPr>
+        <w:t>igh</w:t>
+      </w:r>
+      <w:r>
+        <w:rPr>
+          <w:lang w:val="en-GB"/>
+        </w:rPr>
+        <w:t xml:space="preserve"> engagement through </w:t>
+      </w:r>
+      <w:r>
+        <w:rPr>
+          <w:lang w:val="en-GB"/>
+        </w:rPr>
+        <w:t>the psychological contract</w:t>
       </w:r>
       <w:bookmarkEnd w:id="15"/>
     </w:p>
@@ -6474,7 +7070,25 @@
         <w:rPr>
           <w:lang w:val="en-GB"/>
         </w:rPr>
-        <w:t>ojoij</w:t>
+        <w:t xml:space="preserve">One of the most </w:t>
+      </w:r>
+      <w:r>
+        <w:rPr>
+          <w:lang w:val="en-GB"/>
+        </w:rPr>
+        <w:t xml:space="preserve">unique concepts for me in this module was discovering the idea of the psychological contract that is established </w:t>
+      </w:r>
+      <w:r>
+        <w:rPr>
+          <w:lang w:val="en-GB"/>
+        </w:rPr>
+        <w:t>in a work relationship</w:t>
+      </w:r>
+      <w:r>
+        <w:rPr>
+          <w:lang w:val="en-GB"/>
+        </w:rPr>
+        <w:t xml:space="preserve">. </w:t>
       </w:r>
     </w:p>
     <w:p>
@@ -6487,8 +7101,100 @@
         <w:rPr>
           <w:lang w:val="en-GB"/>
         </w:rPr>
-        <w:t>Measurements suggested:</w:t>
-      </w:r>
+        <w:t xml:space="preserve">Companies have to realize that it is no longer possible </w:t>
+      </w:r>
+      <w:r>
+        <w:rPr>
+          <w:lang w:val="en-GB"/>
+        </w:rPr>
+        <w:t>“</w:t>
+      </w:r>
+      <w:r>
+        <w:rPr>
+          <w:lang w:val="en-GB"/>
+        </w:rPr>
+        <w:t>to motivate workers strictly through supervision or monetary incentives.</w:t>
+      </w:r>
+      <w:r>
+        <w:rPr>
+          <w:lang w:val="en-GB"/>
+        </w:rPr>
+        <w:t>” Instead, both parties have to agree on their respective contribution, thus creating another kind of contract. “</w:t>
+      </w:r>
+      <w:r>
+        <w:rPr>
+          <w:lang w:val="en-GB"/>
+        </w:rPr>
+        <w:t>Psychological contracts are beliefs, based upon promises expressed</w:t>
+      </w:r>
+      <w:r>
+        <w:rPr>
+          <w:lang w:val="en-GB"/>
+        </w:rPr>
+        <w:t xml:space="preserve"> </w:t>
+      </w:r>
+      <w:r>
+        <w:rPr>
+          <w:lang w:val="en-GB"/>
+        </w:rPr>
+        <w:t xml:space="preserve">or implied, regarding an exchange agreement between an individual and, in organizations, the employing firm and its </w:t>
+      </w:r>
+      <w:r>
+        <w:rPr>
+          <w:lang w:val="en-GB"/>
+        </w:rPr>
+        <w:t>a</w:t>
+      </w:r>
+      <w:r>
+        <w:rPr>
+          <w:lang w:val="en-GB"/>
+        </w:rPr>
+        <w:t>gents</w:t>
+      </w:r>
+      <w:r>
+        <w:rPr>
+          <w:lang w:val="en-GB"/>
+        </w:rPr>
+        <w:t xml:space="preserve">.” </w:t>
+      </w:r>
+      <w:sdt>
+        <w:sdtPr>
+          <w:rPr>
+            <w:lang w:val="en-GB"/>
+          </w:rPr>
+          <w:id w:val="1257791211"/>
+          <w:citation/>
+        </w:sdtPr>
+        <w:sdtContent>
+          <w:r>
+            <w:rPr>
+              <w:lang w:val="en-GB"/>
+            </w:rPr>
+            <w:fldChar w:fldCharType="begin"/>
+          </w:r>
+          <w:r>
+            <w:instrText xml:space="preserve"> CITATION Rou04 \l 1033 </w:instrText>
+          </w:r>
+          <w:r>
+            <w:rPr>
+              <w:lang w:val="en-GB"/>
+            </w:rPr>
+            <w:fldChar w:fldCharType="separate"/>
+          </w:r>
+          <w:r>
+            <w:rPr>
+              <w:noProof/>
+            </w:rPr>
+            <w:t>(Rousseau, 2004)</w:t>
+          </w:r>
+          <w:r>
+            <w:rPr>
+              <w:lang w:val="en-GB"/>
+            </w:rPr>
+            <w:fldChar w:fldCharType="end"/>
+          </w:r>
+        </w:sdtContent>
+      </w:sdt>
     </w:p>
     <w:p>
       <w:pPr>
@@ -6500,7 +7206,25 @@
         <w:rPr>
           <w:lang w:val="en-GB"/>
         </w:rPr>
-        <w:t>Retention rates, employee turnover</w:t>
+        <w:t xml:space="preserve">As we have seen, career management or awareness of the possible options is an area which is lacking in the company. However, </w:t>
+      </w:r>
+      <w:r>
+        <w:rPr>
+          <w:lang w:val="en-GB"/>
+        </w:rPr>
+        <w:t>career and talent management is a key area for companies, as explained also in the study material. “C</w:t>
+      </w:r>
+      <w:r>
+        <w:rPr>
+          <w:lang w:val="en-GB"/>
+        </w:rPr>
+        <w:t>areer management is being highlighted as an essential component of psychological contracts and some organisations, have active alumni groups as key elements of their marketing activities</w:t>
+      </w:r>
+      <w:r>
+        <w:rPr>
+          <w:lang w:val="en-GB"/>
+        </w:rPr>
+        <w:t xml:space="preserve">.” </w:t>
       </w:r>
     </w:p>
     <w:p>
@@ -6513,45 +7237,381 @@
         <w:rPr>
           <w:lang w:val="en-GB"/>
         </w:rPr>
-        <w:tab/>
-        <w:t xml:space="preserve">Already used: </w:t>
-      </w:r>
+        <w:t xml:space="preserve">Bombardier in general has already been doing much in this area, and is already known in Switzerland as an attractive employer. The company has strong cooperation with educational partners, such as libs (apprenticeship centre), and encourages young engineers </w:t>
+      </w:r>
+      <w:r>
+        <w:rPr>
+          <w:lang w:val="en-GB"/>
+        </w:rPr>
+        <w:t>by offering</w:t>
+      </w:r>
+      <w:r>
+        <w:rPr>
+          <w:lang w:val="en-GB"/>
+        </w:rPr>
+        <w:t xml:space="preserve"> internships </w:t>
+      </w:r>
+      <w:r>
+        <w:rPr>
+          <w:lang w:val="en-GB"/>
+        </w:rPr>
+        <w:t xml:space="preserve">to students and graduates. </w:t>
+      </w:r>
+      <w:sdt>
+        <w:sdtPr>
+          <w:rPr>
+            <w:lang w:val="en-GB"/>
+          </w:rPr>
+          <w:id w:val="-51472738"/>
+          <w:citation/>
+        </w:sdtPr>
+        <w:sdtContent>
+          <w:r>
+            <w:rPr>
+              <w:lang w:val="en-GB"/>
+            </w:rPr>
+            <w:fldChar w:fldCharType="begin"/>
+          </w:r>
+          <w:r>
+            <w:instrText xml:space="preserve"> CITATION Bombardier2 \l 1033 </w:instrText>
+          </w:r>
+          <w:r>
+            <w:rPr>
+              <w:lang w:val="en-GB"/>
+            </w:rPr>
+            <w:fldChar w:fldCharType="separate"/>
+          </w:r>
+          <w:r>
+            <w:rPr>
+              <w:noProof/>
+            </w:rPr>
+            <w:t>(Bombardier, 2012)</w:t>
+          </w:r>
+          <w:r>
+            <w:rPr>
+              <w:lang w:val="en-GB"/>
+            </w:rPr>
+            <w:fldChar w:fldCharType="end"/>
+          </w:r>
+        </w:sdtContent>
+      </w:sdt>
     </w:p>
     <w:p>
       <w:pPr>
-        <w:pStyle w:val="Heading2"/>
-        <w:rPr>
-          <w:lang w:val="en-GB"/>
-        </w:rPr>
-      </w:pPr>
-      <w:bookmarkStart w:id="16" w:name="_Toc347601933"/>
-      <w:r>
-        <w:rPr>
-          <w:lang w:val="en-GB"/>
-        </w:rPr>
-        <w:t>Psychological contract</w:t>
-      </w:r>
-      <w:bookmarkEnd w:id="16"/>
+        <w:rPr>
+          <w:lang w:val="en-GB"/>
+        </w:rPr>
+      </w:pPr>
+      <w:r>
+        <w:rPr>
+          <w:lang w:val="en-GB"/>
+        </w:rPr>
+        <w:t>These activities have been successful to a large extent, as illustrated by some very positive answers in the employee survey, showing an already high level of employee engagement and trust toward the company. A few examples:</w:t>
+      </w:r>
     </w:p>
     <w:p>
       <w:pPr>
-        <w:rPr>
-          <w:lang w:val="en-GB"/>
-        </w:rPr>
-      </w:pPr>
-      <w:r>
-        <w:rPr>
-          <w:lang w:val="en-GB"/>
-        </w:rPr>
-        <w:t xml:space="preserve">Apparently already strong commitment on behalf of employees exists </w:t>
-      </w:r>
+        <w:pStyle w:val="ListParagraph"/>
+        <w:numPr>
+          <w:ilvl w:val="1"/>
+          <w:numId w:val="39"/>
+        </w:numPr>
+        <w:rPr>
+          <w:lang w:val="en-GB"/>
+        </w:rPr>
+      </w:pPr>
+      <w:r>
+        <w:rPr>
+          <w:lang w:val="en-GB"/>
+        </w:rPr>
+        <w:t>91% answered positively on the question “I feel proud to work for Bombardier Transportation”</w:t>
+      </w:r>
+    </w:p>
+    <w:p>
+      <w:pPr>
+        <w:pStyle w:val="ListParagraph"/>
+        <w:numPr>
+          <w:ilvl w:val="1"/>
+          <w:numId w:val="39"/>
+        </w:numPr>
+        <w:rPr>
+          <w:lang w:val="en-GB"/>
+        </w:rPr>
+      </w:pPr>
+      <w:r>
+        <w:rPr>
+          <w:lang w:val="en-GB"/>
+        </w:rPr>
+        <w:lastRenderedPageBreak/>
+        <w:t>82% answered positively on “I believe Bombardier Transportation has an outstanding future”, and similarly on “How would you rate Bombardier Transportation on being innovative in developing new products and technologies”</w:t>
+      </w:r>
+    </w:p>
+    <w:p>
+      <w:pPr>
+        <w:rPr>
+          <w:lang w:val="en-GB"/>
+        </w:rPr>
+      </w:pPr>
+      <w:r>
+        <w:rPr>
+          <w:lang w:val="en-GB"/>
+        </w:rPr>
+        <w:t>This shows there is a very good basis</w:t>
+      </w:r>
+      <w:r>
+        <w:rPr>
+          <w:lang w:val="en-GB"/>
+        </w:rPr>
+        <w:t xml:space="preserve"> on engagement and commitment: however, this is something to nurture and to hold unto. The risks due to uncertainty and not knowing where to progress have been highlighted in section 1, or in other questions like “My job makes good use of my skills and abilities” was only answered positively by 36%. </w:t>
+      </w:r>
+    </w:p>
+    <w:p>
+      <w:pPr>
+        <w:rPr>
+          <w:lang w:val="en-GB"/>
+        </w:rPr>
+      </w:pPr>
+      <w:r>
+        <w:rPr>
+          <w:lang w:val="en-GB"/>
+        </w:rPr>
+        <w:t xml:space="preserve">This duality and possible mental conflict in employees is illustrated very well by the fact that only 45% answered positively when being asked if they would “like to continue working for Bombardier Transportation”, whereas an impressive 91% said, they “would recommend Bombardier as a place of work to family or friends as a place of work”.  </w:t>
+      </w:r>
+    </w:p>
+    <w:p>
+      <w:pPr>
+        <w:rPr>
+          <w:lang w:val="en-GB"/>
+        </w:rPr>
+      </w:pPr>
+      <w:r>
+        <w:rPr>
+          <w:lang w:val="en-GB"/>
+        </w:rPr>
+        <w:t xml:space="preserve">Performing the strategic actions to attain higher level of horizontal alignment, that is improving the HR’s process focus and increasing </w:t>
+      </w:r>
+      <w:r>
+        <w:rPr>
+          <w:lang w:val="en-GB"/>
+        </w:rPr>
+        <w:t xml:space="preserve">action focus </w:t>
+      </w:r>
+      <w:r>
+        <w:rPr>
+          <w:lang w:val="en-GB"/>
+        </w:rPr>
+        <w:t xml:space="preserve">is expected </w:t>
+      </w:r>
+      <w:r>
+        <w:rPr>
+          <w:lang w:val="en-GB"/>
+        </w:rPr>
+        <w:t>to show these employees that they have opportunities within Bombardier and are counted upon.</w:t>
+      </w:r>
+      <w:r>
+        <w:rPr>
+          <w:lang w:val="en-GB"/>
+        </w:rPr>
+        <w:t xml:space="preserve"> </w:t>
+      </w:r>
+    </w:p>
+    <w:p>
+      <w:pPr>
+        <w:rPr>
+          <w:lang w:val="en-GB"/>
+        </w:rPr>
+      </w:pPr>
+      <w:r>
+        <w:rPr>
+          <w:lang w:val="en-GB"/>
+        </w:rPr>
+        <w:t>The values of such move toward the highest level scenario in the three dimensional strategy is illustrated by Kraft, whose “</w:t>
+      </w:r>
+      <w:r>
+        <w:rPr>
+          <w:lang w:val="en-GB"/>
+        </w:rPr>
+        <w:t>capacity to create a Strategy and Process</w:t>
+      </w:r>
+      <w:r>
+        <w:rPr>
+          <w:lang w:val="en-GB"/>
+        </w:rPr>
+        <w:t xml:space="preserve"> </w:t>
+      </w:r>
+      <w:r>
+        <w:rPr>
+          <w:lang w:val="en-GB"/>
+        </w:rPr>
+        <w:t>Driven people strategy was reflected in extremely</w:t>
+      </w:r>
+      <w:r>
+        <w:rPr>
+          <w:lang w:val="en-GB"/>
+        </w:rPr>
+        <w:t xml:space="preserve"> </w:t>
+      </w:r>
+      <w:r>
+        <w:rPr>
+          <w:lang w:val="en-GB"/>
+        </w:rPr>
+        <w:t>high levels of corporate performance in comparison with their peer group of companies in the food</w:t>
+      </w:r>
+      <w:r>
+        <w:rPr>
+          <w:lang w:val="en-GB"/>
+        </w:rPr>
+        <w:t xml:space="preserve"> </w:t>
+      </w:r>
+      <w:r>
+        <w:rPr>
+          <w:lang w:val="en-GB"/>
+        </w:rPr>
+        <w:t>sector throughout the period of the study.</w:t>
+      </w:r>
+      <w:r>
+        <w:rPr>
+          <w:lang w:val="en-GB"/>
+        </w:rPr>
+        <w:t xml:space="preserve">” </w:t>
+      </w:r>
+      <w:sdt>
+        <w:sdtPr>
+          <w:rPr>
+            <w:lang w:val="en-GB"/>
+          </w:rPr>
+          <w:id w:val="-139186072"/>
+          <w:citation/>
+        </w:sdtPr>
+        <w:sdtContent>
+          <w:r>
+            <w:rPr>
+              <w:lang w:val="en-GB"/>
+            </w:rPr>
+            <w:fldChar w:fldCharType="begin"/>
+          </w:r>
+          <w:r>
+            <w:instrText xml:space="preserve"> CITATION GrattonTruss2003 \l 1033 </w:instrText>
+          </w:r>
+          <w:r>
+            <w:rPr>
+              <w:lang w:val="en-GB"/>
+            </w:rPr>
+            <w:fldChar w:fldCharType="separate"/>
+          </w:r>
+          <w:r>
+            <w:rPr>
+              <w:noProof/>
+            </w:rPr>
+            <w:t>(Gratton, 2003)</w:t>
+          </w:r>
+          <w:r>
+            <w:rPr>
+              <w:lang w:val="en-GB"/>
+            </w:rPr>
+            <w:fldChar w:fldCharType="end"/>
+          </w:r>
+        </w:sdtContent>
+      </w:sdt>
+      <w:r>
+        <w:rPr>
+          <w:lang w:val="en-GB"/>
+        </w:rPr>
+        <w:t xml:space="preserve"> </w:t>
+      </w:r>
+    </w:p>
+    <w:p>
+      <w:pPr>
+        <w:pStyle w:val="Heading2"/>
+        <w:rPr>
+          <w:lang w:val="en-GB"/>
+        </w:rPr>
+      </w:pPr>
+      <w:bookmarkStart w:id="16" w:name="_Toc347660696"/>
+      <w:r>
+        <w:rPr>
+          <w:lang w:val="en-GB"/>
+        </w:rPr>
+        <w:t>Increasing enablement levels of e</w:t>
+      </w:r>
+      <w:r>
+        <w:rPr>
+          <w:lang w:val="en-GB"/>
+        </w:rPr>
+        <w:t>mployees</w:t>
+      </w:r>
+      <w:bookmarkEnd w:id="16"/>
+      <w:r>
+        <w:rPr>
+          <w:lang w:val="en-GB"/>
+        </w:rPr>
+        <w:t xml:space="preserve"> </w:t>
+      </w:r>
+    </w:p>
+    <w:p>
+      <w:pPr>
+        <w:rPr>
+          <w:lang w:val="en-GB"/>
+        </w:rPr>
+      </w:pPr>
+      <w:r>
+        <w:rPr>
+          <w:lang w:val="en-GB"/>
+        </w:rPr>
+        <w:t xml:space="preserve">Another critical outcome expected and required from these actions are employees who have a higher sense of enablement and capability. </w:t>
+      </w:r>
+      <w:r>
+        <w:rPr>
+          <w:lang w:val="en-GB"/>
+        </w:rPr>
+        <w:t xml:space="preserve">This is important, as enablement, along with engagement, is another critical element to highly effective employees. </w:t>
+      </w:r>
+    </w:p>
+    <w:p>
+      <w:pPr>
+        <w:rPr>
+          <w:lang w:val="en-GB"/>
+        </w:rPr>
+      </w:pPr>
+      <w:r>
+        <w:rPr>
+          <w:lang w:val="en-GB"/>
+        </w:rPr>
+        <w:t xml:space="preserve">Enablement is described (in the survey follow-up) as supportive environment with optimized roles. It exists where work is performed in a structured and process oriented way, where employees feel they have authority and the power to perform. </w:t>
+      </w:r>
+    </w:p>
+    <w:p>
+      <w:pPr>
+        <w:rPr>
+          <w:lang w:val="en-GB"/>
+        </w:rPr>
+      </w:pPr>
+      <w:r>
+        <w:rPr>
+          <w:lang w:val="en-GB"/>
+        </w:rPr>
+        <w:t>The situation in this area</w:t>
+      </w:r>
+      <w:r>
+        <w:rPr>
+          <w:lang w:val="en-GB"/>
+        </w:rPr>
+        <w:t xml:space="preserve"> should be improved primarily by the actions recommended in the Work-Based Development section.</w:t>
+      </w:r>
+    </w:p>
+    <w:p>
+      <w:pPr>
+        <w:rPr>
+          <w:lang w:val="en-GB"/>
+        </w:rPr>
+      </w:pPr>
     </w:p>
     <w:p>
       <w:pPr>
         <w:pStyle w:val="ListParagraph"/>
         <w:numPr>
           <w:ilvl w:val="0"/>
-          <w:numId w:val="40"/>
+          <w:numId w:val="42"/>
         </w:numPr>
         <w:rPr>
           <w:lang w:val="en-GB"/>
@@ -6561,7 +7621,7 @@
         <w:rPr>
           <w:lang w:val="en-GB"/>
         </w:rPr>
-        <w:t>Need to maintain</w:t>
+        <w:t>Expand job responsibilities</w:t>
       </w:r>
     </w:p>
     <w:p>
@@ -6569,7 +7629,7 @@
         <w:pStyle w:val="ListParagraph"/>
         <w:numPr>
           <w:ilvl w:val="0"/>
-          <w:numId w:val="40"/>
+          <w:numId w:val="42"/>
         </w:numPr>
         <w:rPr>
           <w:lang w:val="en-GB"/>
@@ -6579,43 +7639,7 @@
         <w:rPr>
           <w:lang w:val="en-GB"/>
         </w:rPr>
-        <w:t xml:space="preserve">Reasons why exist: </w:t>
-      </w:r>
-    </w:p>
-    <w:p>
-      <w:pPr>
-        <w:pStyle w:val="ListParagraph"/>
-        <w:numPr>
-          <w:ilvl w:val="1"/>
-          <w:numId w:val="40"/>
-        </w:numPr>
-        <w:rPr>
-          <w:lang w:val="en-GB"/>
-        </w:rPr>
-      </w:pPr>
-      <w:r>
-        <w:rPr>
-          <w:lang w:val="en-GB"/>
-        </w:rPr>
-        <w:t>BT positioning</w:t>
-      </w:r>
-    </w:p>
-    <w:p>
-      <w:pPr>
-        <w:pStyle w:val="ListParagraph"/>
-        <w:numPr>
-          <w:ilvl w:val="1"/>
-          <w:numId w:val="40"/>
-        </w:numPr>
-        <w:rPr>
-          <w:lang w:val="en-GB"/>
-        </w:rPr>
-      </w:pPr>
-      <w:r>
-        <w:rPr>
-          <w:lang w:val="en-GB"/>
-        </w:rPr>
-        <w:t>Railway in Switzerland</w:t>
+        <w:t>Create high performance teams (short lived, project specific) +&gt; young ones gaining broader viewpoint</w:t>
       </w:r>
     </w:p>
     <w:p>
@@ -6623,7 +7647,7 @@
         <w:pStyle w:val="ListParagraph"/>
         <w:numPr>
           <w:ilvl w:val="0"/>
-          <w:numId w:val="40"/>
+          <w:numId w:val="42"/>
         </w:numPr>
         <w:rPr>
           <w:lang w:val="en-GB"/>
@@ -6633,123 +7657,17 @@
         <w:rPr>
           <w:lang w:val="en-GB"/>
         </w:rPr>
-        <w:t>Something to build upon… “nurture”</w:t>
+        <w:t>Job rotation… international assignments (1 case.. do more)</w:t>
       </w:r>
     </w:p>
     <w:p>
       <w:pPr>
-        <w:pStyle w:val="ListParagraph"/>
-        <w:numPr>
-          <w:ilvl w:val="0"/>
-          <w:numId w:val="40"/>
-        </w:numPr>
-        <w:rPr>
-          <w:lang w:val="en-GB"/>
-        </w:rPr>
-      </w:pPr>
-      <w:r>
-        <w:rPr>
-          <w:lang w:val="en-GB"/>
-        </w:rPr>
-        <w:lastRenderedPageBreak/>
-        <w:t>Challenges to maintain strong commitment</w:t>
-      </w:r>
-    </w:p>
-    <w:p>
-      <w:pPr>
-        <w:rPr>
-          <w:lang w:val="en-GB"/>
-        </w:rPr>
-      </w:pPr>
-      <w:r>
-        <w:rPr>
-          <w:lang w:val="en-GB"/>
-        </w:rPr>
-        <w:t xml:space="preserve">An area of strength, based on the individual questions is the relationship to local supervisors: </w:t>
-      </w:r>
-    </w:p>
-    <w:p>
-      <w:pPr>
-        <w:pStyle w:val="ListParagraph"/>
-        <w:numPr>
-          <w:ilvl w:val="0"/>
-          <w:numId w:val="40"/>
-        </w:numPr>
-        <w:rPr>
-          <w:lang w:val="en-GB"/>
-        </w:rPr>
-      </w:pPr>
-      <w:r>
-        <w:rPr>
-          <w:lang w:val="en-GB"/>
-        </w:rPr>
-        <w:t>“I have a clear understanding of what is expected of me in my job” was answered favourably by 100%</w:t>
-      </w:r>
-    </w:p>
-    <w:p>
-      <w:pPr>
-        <w:pStyle w:val="ListParagraph"/>
-        <w:numPr>
-          <w:ilvl w:val="0"/>
-          <w:numId w:val="40"/>
-        </w:numPr>
-        <w:rPr>
-          <w:lang w:val="en-GB"/>
-        </w:rPr>
-      </w:pPr>
-      <w:r>
-        <w:rPr>
-          <w:lang w:val="en-GB"/>
-        </w:rPr>
-        <w:t>91% answered positively on the statement “The person to whom I report trusts me to deliver a good job”</w:t>
-      </w:r>
-    </w:p>
-    <w:p>
-      <w:pPr>
-        <w:rPr>
-          <w:lang w:val="en-GB"/>
-        </w:rPr>
-      </w:pPr>
-      <w:r>
-        <w:rPr>
-          <w:lang w:val="en-GB"/>
-        </w:rPr>
-        <w:t xml:space="preserve">These answers </w:t>
-      </w:r>
-      <w:r>
-        <w:rPr>
-          <w:lang w:val="en-GB"/>
-        </w:rPr>
-        <w:t>indicate</w:t>
-      </w:r>
-      <w:r>
-        <w:rPr>
-          <w:lang w:val="en-GB"/>
-        </w:rPr>
-        <w:t xml:space="preserve"> that the employees feel trusted, and because of this capable to perform their jobs, which is enabling them to out-perform others.</w:t>
-      </w:r>
-    </w:p>
-    <w:p>
-      <w:pPr>
-        <w:rPr>
-          <w:lang w:val="en-GB"/>
-        </w:rPr>
-      </w:pPr>
-      <w:r>
-        <w:rPr>
-          <w:lang w:val="en-GB"/>
-        </w:rPr>
-        <w:t xml:space="preserve">In general, it appears as though the “psychological contract” is operating well in this regard: employees display high level of commitment toward the company, are highly engaged and committed to delivering good results. </w:t>
-      </w:r>
-    </w:p>
-    <w:p>
-      <w:pPr>
         <w:pStyle w:val="Heading2"/>
         <w:rPr>
           <w:lang w:val="en-GB"/>
         </w:rPr>
       </w:pPr>
-      <w:bookmarkStart w:id="17" w:name="_Toc347601934"/>
+      <w:bookmarkStart w:id="17" w:name="_Toc347660697"/>
       <w:r>
         <w:rPr>
           <w:lang w:val="en-GB"/>
@@ -6768,7 +7686,7 @@
         <w:rPr>
           <w:lang w:val="en-GB"/>
         </w:rPr>
-        <w:t>werwe</w:t>
+        <w:t>Retention rates, employee turnover</w:t>
       </w:r>
     </w:p>
     <w:p>
@@ -6777,27 +7695,42 @@
           <w:lang w:val="en-GB"/>
         </w:rPr>
       </w:pPr>
+      <w:r>
+        <w:rPr>
+          <w:lang w:val="en-GB"/>
+        </w:rPr>
+        <w:tab/>
+        <w:t xml:space="preserve">Already used: </w:t>
+      </w:r>
     </w:p>
     <w:p>
       <w:pPr>
-        <w:pStyle w:val="Heading1"/>
-        <w:rPr>
-          <w:lang w:val="en-GB"/>
-        </w:rPr>
-      </w:pPr>
-      <w:bookmarkStart w:id="18" w:name="_Toc347601935"/>
-      <w:r>
-        <w:rPr>
-          <w:lang w:val="en-GB"/>
-        </w:rPr>
-        <w:t>Section 4 – Reflective Statement</w:t>
-      </w:r>
-      <w:r>
-        <w:rPr>
-          <w:lang w:val="en-GB"/>
-        </w:rPr>
-        <w:t xml:space="preserve"> (10%)</w:t>
-      </w:r>
+        <w:rPr>
+          <w:lang w:val="en-GB"/>
+        </w:rPr>
+      </w:pPr>
+      <w:r>
+        <w:rPr>
+          <w:lang w:val="en-GB"/>
+        </w:rPr>
+        <w:t>Control point: next year’s employee survey</w:t>
+      </w:r>
+    </w:p>
+    <w:p>
+      <w:pPr>
+        <w:rPr>
+          <w:lang w:val="en-GB"/>
+        </w:rPr>
+      </w:pPr>
+      <w:r>
+        <w:rPr>
+          <w:lang w:val="en-GB"/>
+        </w:rPr>
+        <w:lastRenderedPageBreak/>
+        <w:tab/>
+        <w:t>Current plan: annual surveys (past: 2-3 years)</w:t>
+      </w:r>
+      <w:bookmarkStart w:id="18" w:name="_GoBack"/>
       <w:bookmarkEnd w:id="18"/>
     </w:p>
     <w:p>
@@ -6810,7 +7743,7 @@
         <w:rPr>
           <w:lang w:val="en-GB"/>
         </w:rPr>
-        <w:t xml:space="preserve">Going through this module and this assignment has taught me to open my mind, be willing to go </w:t>
+        <w:t xml:space="preserve">How many have moved into different position within the company (country, other div?) – simple </w:t>
       </w:r>
     </w:p>
     <w:p>
@@ -6819,25 +7752,28 @@
           <w:lang w:val="en-GB"/>
         </w:rPr>
       </w:pPr>
-      <w:r>
-        <w:rPr>
-          <w:lang w:val="en-GB"/>
-        </w:rPr>
-        <w:t>Reflection on High-Performing Team model</w:t>
-      </w:r>
     </w:p>
     <w:p>
       <w:pPr>
-        <w:rPr>
-          <w:lang w:val="en-GB"/>
-        </w:rPr>
-      </w:pPr>
-      <w:r>
-        <w:rPr>
-          <w:lang w:val="en-GB"/>
-        </w:rPr>
-        <w:br w:type="page"/>
-      </w:r>
+        <w:pStyle w:val="Heading1"/>
+        <w:rPr>
+          <w:lang w:val="en-GB"/>
+        </w:rPr>
+      </w:pPr>
+      <w:bookmarkStart w:id="19" w:name="_Toc347660698"/>
+      <w:r>
+        <w:rPr>
+          <w:lang w:val="en-GB"/>
+        </w:rPr>
+        <w:t>Section 4 – Reflective Statement</w:t>
+      </w:r>
+      <w:r>
+        <w:rPr>
+          <w:lang w:val="en-GB"/>
+        </w:rPr>
+        <w:t xml:space="preserve"> (10%)</w:t>
+      </w:r>
+      <w:bookmarkEnd w:id="19"/>
     </w:p>
     <w:p>
       <w:pPr>
@@ -6845,23 +7781,89 @@
           <w:lang w:val="en-GB"/>
         </w:rPr>
       </w:pPr>
+      <w:r>
+        <w:rPr>
+          <w:lang w:val="en-GB"/>
+        </w:rPr>
+        <w:t xml:space="preserve">Going through this module and this assignment has taught me to open my mind, be willing to go </w:t>
+      </w:r>
     </w:p>
-    <w:bookmarkStart w:id="19" w:name="_Toc347601936" w:displacedByCustomXml="next"/>
+    <w:p>
+      <w:pPr>
+        <w:rPr>
+          <w:lang w:val="en-GB"/>
+        </w:rPr>
+      </w:pPr>
+      <w:r>
+        <w:rPr>
+          <w:lang w:val="en-GB"/>
+        </w:rPr>
+        <w:t>Reflection on High-Performing Team model</w:t>
+      </w:r>
+    </w:p>
+    <w:p>
+      <w:pPr>
+        <w:rPr>
+          <w:lang w:val="en-GB"/>
+        </w:rPr>
+      </w:pPr>
+      <w:r>
+        <w:rPr>
+          <w:lang w:val="en-GB"/>
+        </w:rPr>
+        <w:t>Opportunity to talk to HR manager, understand his role vision. Much of what we have studied about is being performed in BT</w:t>
+      </w:r>
+    </w:p>
+    <w:p>
+      <w:pPr>
+        <w:rPr>
+          <w:lang w:val="en-GB"/>
+        </w:rPr>
+      </w:pPr>
+      <w:r>
+        <w:rPr>
+          <w:lang w:val="en-GB"/>
+        </w:rPr>
+        <w:t>Been able to think about my psychological contract: relational on my end, something hybrid, maybe transactional on company’s part</w:t>
+      </w:r>
+    </w:p>
+    <w:p>
+      <w:pPr>
+        <w:rPr>
+          <w:lang w:val="en-GB"/>
+        </w:rPr>
+      </w:pPr>
+    </w:p>
+    <w:p>
+      <w:pPr>
+        <w:rPr>
+          <w:lang w:val="en-GB"/>
+        </w:rPr>
+      </w:pPr>
+      <w:r>
+        <w:rPr>
+          <w:lang w:val="en-GB"/>
+        </w:rPr>
+        <w:br w:type="page"/>
+      </w:r>
+    </w:p>
+    <w:bookmarkStart w:id="20" w:name="_Toc347660699" w:displacedByCustomXml="next"/>
     <w:sdt>
       <w:sdtPr>
-        <w:rPr>
-          <w:rFonts w:asciiTheme="minorHAnsi" w:hAnsiTheme="minorHAnsi"/>
-          <w:color w:val="auto"/>
-          <w:sz w:val="20"/>
-          <w:szCs w:val="20"/>
-        </w:rPr>
-        <w:id w:val="361554603"/>
+        <w:id w:val="470176059"/>
         <w:docPartObj>
           <w:docPartGallery w:val="Bibliographies"/>
           <w:docPartUnique/>
         </w:docPartObj>
       </w:sdtPr>
-      <w:sdtEndPr/>
+      <w:sdtEndPr>
+        <w:rPr>
+          <w:rFonts w:asciiTheme="minorHAnsi" w:hAnsiTheme="minorHAnsi"/>
+          <w:color w:val="auto"/>
+          <w:sz w:val="20"/>
+          <w:szCs w:val="20"/>
+        </w:rPr>
+      </w:sdtEndPr>
       <w:sdtContent>
         <w:p>
           <w:pPr>
@@ -6870,25 +7872,207 @@
           <w:r>
             <w:t>References</w:t>
           </w:r>
-          <w:bookmarkEnd w:id="19"/>
+          <w:bookmarkEnd w:id="20"/>
         </w:p>
         <w:sdt>
           <w:sdtPr>
-            <w:id w:val="1972245653"/>
+            <w:id w:val="-573587230"/>
             <w:bibliography/>
           </w:sdtPr>
-          <w:sdtEndPr/>
           <w:sdtContent>
             <w:p>
               <w:pPr>
                 <w:pStyle w:val="Bibliography"/>
+                <w:rPr>
+                  <w:noProof/>
+                  <w:sz w:val="24"/>
+                  <w:szCs w:val="24"/>
+                </w:rPr>
               </w:pPr>
+              <w:r>
+                <w:fldChar w:fldCharType="begin"/>
+              </w:r>
+              <w:r>
+                <w:instrText xml:space="preserve"> BIBLIOGRAPHY </w:instrText>
+              </w:r>
+              <w:r>
+                <w:fldChar w:fldCharType="separate"/>
+              </w:r>
+              <w:r>
+                <w:rPr>
+                  <w:noProof/>
+                </w:rPr>
+                <w:t xml:space="preserve">Bombardier, 2013. </w:t>
+              </w:r>
+              <w:r>
+                <w:rPr>
+                  <w:i/>
+                  <w:iCs/>
+                  <w:noProof/>
+                </w:rPr>
+                <w:t xml:space="preserve">About Us: Bombardier. </w:t>
+              </w:r>
+              <w:r>
+                <w:rPr>
+                  <w:noProof/>
+                </w:rPr>
+                <w:t xml:space="preserve">[Online] </w:t>
+              </w:r>
+              <w:r>
+                <w:rPr>
+                  <w:noProof/>
+                </w:rPr>
+                <w:br/>
+                <w:t xml:space="preserve">Available at: </w:t>
+              </w:r>
+              <w:r>
+                <w:rPr>
+                  <w:noProof/>
+                  <w:u w:val="single"/>
+                </w:rPr>
+                <w:t>http://bombardier.com/en/corporate/about-us</w:t>
+              </w:r>
+              <w:r>
+                <w:rPr>
+                  <w:noProof/>
+                </w:rPr>
+                <w:br/>
+                <w:t>[Accessed January 2013].</w:t>
+              </w:r>
             </w:p>
-            <w:p/>
+            <w:p>
+              <w:pPr>
+                <w:pStyle w:val="Bibliography"/>
+                <w:rPr>
+                  <w:noProof/>
+                </w:rPr>
+              </w:pPr>
+              <w:r>
+                <w:rPr>
+                  <w:noProof/>
+                </w:rPr>
+                <w:t xml:space="preserve">Gratton, L. &amp;. T. C., 2003. The three-dimensional people strategy: putting human resource policies into action. </w:t>
+              </w:r>
+              <w:r>
+                <w:rPr>
+                  <w:i/>
+                  <w:iCs/>
+                  <w:noProof/>
+                </w:rPr>
+                <w:t xml:space="preserve">Academy of Management Executive, </w:t>
+              </w:r>
+              <w:r>
+                <w:rPr>
+                  <w:noProof/>
+                </w:rPr>
+                <w:t>17(3), p. 74–86.</w:t>
+              </w:r>
+            </w:p>
+            <w:p>
+              <w:pPr>
+                <w:pStyle w:val="Bibliography"/>
+                <w:rPr>
+                  <w:noProof/>
+                </w:rPr>
+              </w:pPr>
+              <w:r>
+                <w:rPr>
+                  <w:noProof/>
+                </w:rPr>
+                <w:t xml:space="preserve">Kammermann M., S. B. H. A., 2011. Two-year apprenticeships – a successful model of training?. </w:t>
+              </w:r>
+              <w:r>
+                <w:rPr>
+                  <w:i/>
+                  <w:iCs/>
+                  <w:noProof/>
+                </w:rPr>
+                <w:t xml:space="preserve">Journal of Vocational Education Training, </w:t>
+              </w:r>
+              <w:r>
+                <w:rPr>
+                  <w:noProof/>
+                </w:rPr>
+                <w:t>pp. 377-396.</w:t>
+              </w:r>
+            </w:p>
+            <w:p>
+              <w:pPr>
+                <w:pStyle w:val="Bibliography"/>
+                <w:rPr>
+                  <w:noProof/>
+                </w:rPr>
+              </w:pPr>
+              <w:r>
+                <w:rPr>
+                  <w:noProof/>
+                </w:rPr>
+                <w:t xml:space="preserve">McBain, R., 2010. </w:t>
+              </w:r>
+              <w:r>
+                <w:rPr>
+                  <w:i/>
+                  <w:iCs/>
+                  <w:noProof/>
+                </w:rPr>
+                <w:t xml:space="preserve">Human resource development, </w:t>
+              </w:r>
+              <w:r>
+                <w:rPr>
+                  <w:noProof/>
+                </w:rPr>
+                <w:t>s.l.: Henley Business School.</w:t>
+              </w:r>
+            </w:p>
+            <w:p>
+              <w:pPr>
+                <w:pStyle w:val="Bibliography"/>
+                <w:rPr>
+                  <w:noProof/>
+                </w:rPr>
+              </w:pPr>
+              <w:r>
+                <w:rPr>
+                  <w:noProof/>
+                </w:rPr>
+                <w:t xml:space="preserve">Rousseau, D. M., 2004. </w:t>
+              </w:r>
+              <w:r>
+                <w:rPr>
+                  <w:i/>
+                  <w:iCs/>
+                  <w:noProof/>
+                </w:rPr>
+                <w:t xml:space="preserve">Psychological contracts in the workplace: understanding the ties that motivate, </w:t>
+              </w:r>
+              <w:r>
+                <w:rPr>
+                  <w:noProof/>
+                </w:rPr>
+                <w:t>s.l.: Academy of Management Executive.</w:t>
+              </w:r>
+            </w:p>
+            <w:p>
+              <w:r>
+                <w:rPr>
+                  <w:b/>
+                  <w:bCs/>
+                  <w:noProof/>
+                </w:rPr>
+                <w:fldChar w:fldCharType="end"/>
+              </w:r>
+            </w:p>
           </w:sdtContent>
         </w:sdt>
       </w:sdtContent>
     </w:sdt>
+    <w:p>
+      <w:pPr>
+        <w:rPr>
+          <w:lang w:val="en-GB"/>
+        </w:rPr>
+      </w:pPr>
+    </w:p>
     <w:p>
       <w:pPr>
         <w:rPr>
@@ -6926,7 +8110,7 @@
         <w:annotationRef/>
       </w:r>
       <w:r>
-        <w:t>Table: about 80-100 words</w:t>
+        <w:t>Table: about 100-120 words</w:t>
       </w:r>
     </w:p>
   </w:comment>
@@ -7007,7 +8191,7 @@
       <w:rPr>
         <w:noProof/>
       </w:rPr>
-      <w:t>8</w:t>
+      <w:t>10</w:t>
     </w:r>
     <w:r>
       <w:rPr>
@@ -7189,7 +8373,7 @@
       <w:rPr>
         <w:noProof/>
       </w:rPr>
-      <w:t>9</w:t>
+      <w:t>13</w:t>
     </w:r>
     <w:r>
       <w:rPr>
@@ -7382,7 +8566,6 @@
       <w:dataBinding w:prefixMappings="xmlns:ns0='http://schemas.openxmlformats.org/package/2006/metadata/core-properties' xmlns:ns1='http://purl.org/dc/elements/1.1/'" w:xpath="/ns0:coreProperties[1]/ns1:creator[1]" w:storeItemID="{6C3C8BC8-F283-45AE-878A-BAB7291924A1}"/>
       <w:text/>
     </w:sdtPr>
-    <w:sdtEndPr/>
     <w:sdtContent>
       <w:p>
         <w:pPr>
@@ -7416,7 +8599,6 @@
       <w:dataBinding w:prefixMappings="xmlns:ns0='http://schemas.openxmlformats.org/package/2006/metadata/core-properties' xmlns:ns1='http://purl.org/dc/elements/1.1/'" w:xpath="/ns0:coreProperties[1]/ns1:creator[1]" w:storeItemID="{6C3C8BC8-F283-45AE-878A-BAB7291924A1}"/>
       <w:text/>
     </w:sdtPr>
-    <w:sdtEndPr/>
     <w:sdtContent>
       <w:p>
         <w:pPr>
@@ -8865,7 +10047,7 @@
   <w:abstractNum w:abstractNumId="24">
     <w:nsid w:val="45C8419B"/>
     <w:multiLevelType w:val="hybridMultilevel"/>
-    <w:tmpl w:val="170C88FA"/>
+    <w:tmpl w:val="12D613FC"/>
     <w:lvl w:ilvl="0" w:tplc="08070001">
       <w:start w:val="1"/>
       <w:numFmt w:val="bullet"/>
@@ -8878,16 +10060,16 @@
         <w:rFonts w:ascii="Symbol" w:hAnsi="Symbol" w:hint="default"/>
       </w:rPr>
     </w:lvl>
-    <w:lvl w:ilvl="1" w:tplc="08070003" w:tentative="1">
-      <w:start w:val="1"/>
+    <w:lvl w:ilvl="1" w:tplc="E8E4F944">
+      <w:start w:val="4"/>
       <w:numFmt w:val="bullet"/>
-      <w:lvlText w:val="o"/>
+      <w:lvlText w:val="-"/>
       <w:lvlJc w:val="left"/>
       <w:pPr>
         <w:ind w:left="1440" w:hanging="360"/>
       </w:pPr>
       <w:rPr>
-        <w:rFonts w:ascii="Courier New" w:hAnsi="Courier New" w:cs="Courier New" w:hint="default"/>
+        <w:rFonts w:ascii="Georgia" w:eastAsiaTheme="minorHAnsi" w:hAnsi="Georgia" w:cstheme="minorHAnsi" w:hint="default"/>
       </w:rPr>
     </w:lvl>
     <w:lvl w:ilvl="2" w:tplc="08070005" w:tentative="1">
@@ -9115,6 +10297,119 @@
     </w:lvl>
   </w:abstractNum>
   <w:abstractNum w:abstractNumId="26">
+    <w:nsid w:val="4C2A23E0"/>
+    <w:multiLevelType w:val="hybridMultilevel"/>
+    <w:tmpl w:val="28CEAADC"/>
+    <w:lvl w:ilvl="0" w:tplc="E8E4F944">
+      <w:start w:val="4"/>
+      <w:numFmt w:val="bullet"/>
+      <w:lvlText w:val="-"/>
+      <w:lvlJc w:val="left"/>
+      <w:pPr>
+        <w:ind w:left="720" w:hanging="360"/>
+      </w:pPr>
+      <w:rPr>
+        <w:rFonts w:ascii="Georgia" w:eastAsiaTheme="minorHAnsi" w:hAnsi="Georgia" w:cstheme="minorHAnsi" w:hint="default"/>
+      </w:rPr>
+    </w:lvl>
+    <w:lvl w:ilvl="1" w:tplc="08070003" w:tentative="1">
+      <w:start w:val="1"/>
+      <w:numFmt w:val="bullet"/>
+      <w:lvlText w:val="o"/>
+      <w:lvlJc w:val="left"/>
+      <w:pPr>
+        <w:ind w:left="1440" w:hanging="360"/>
+      </w:pPr>
+      <w:rPr>
+        <w:rFonts w:ascii="Courier New" w:hAnsi="Courier New" w:cs="Courier New" w:hint="default"/>
+      </w:rPr>
+    </w:lvl>
+    <w:lvl w:ilvl="2" w:tplc="08070005" w:tentative="1">
+      <w:start w:val="1"/>
+      <w:numFmt w:val="bullet"/>
+      <w:lvlText w:val=""/>
+      <w:lvlJc w:val="left"/>
+      <w:pPr>
+        <w:ind w:left="2160" w:hanging="360"/>
+      </w:pPr>
+      <w:rPr>
+        <w:rFonts w:ascii="Wingdings" w:hAnsi="Wingdings" w:hint="default"/>
+      </w:rPr>
+    </w:lvl>
+    <w:lvl w:ilvl="3" w:tplc="08070001" w:tentative="1">
+      <w:start w:val="1"/>
+      <w:numFmt w:val="bullet"/>
+      <w:lvlText w:val=""/>
+      <w:lvlJc w:val="left"/>
+      <w:pPr>
+        <w:ind w:left="2880" w:hanging="360"/>
+      </w:pPr>
+      <w:rPr>
+        <w:rFonts w:ascii="Symbol" w:hAnsi="Symbol" w:hint="default"/>
+      </w:rPr>
+    </w:lvl>
+    <w:lvl w:ilvl="4" w:tplc="08070003" w:tentative="1">
+      <w:start w:val="1"/>
+      <w:numFmt w:val="bullet"/>
+      <w:lvlText w:val="o"/>
+      <w:lvlJc w:val="left"/>
+      <w:pPr>
+        <w:ind w:left="3600" w:hanging="360"/>
+      </w:pPr>
+      <w:rPr>
+        <w:rFonts w:ascii="Courier New" w:hAnsi="Courier New" w:cs="Courier New" w:hint="default"/>
+      </w:rPr>
+    </w:lvl>
+    <w:lvl w:ilvl="5" w:tplc="08070005" w:tentative="1">
+      <w:start w:val="1"/>
+      <w:numFmt w:val="bullet"/>
+      <w:lvlText w:val=""/>
+      <w:lvlJc w:val="left"/>
+      <w:pPr>
+        <w:ind w:left="4320" w:hanging="360"/>
+      </w:pPr>
+      <w:rPr>
+        <w:rFonts w:ascii="Wingdings" w:hAnsi="Wingdings" w:hint="default"/>
+      </w:rPr>
+    </w:lvl>
+    <w:lvl w:ilvl="6" w:tplc="08070001" w:tentative="1">
+      <w:start w:val="1"/>
+      <w:numFmt w:val="bullet"/>
+      <w:lvlText w:val=""/>
+      <w:lvlJc w:val="left"/>
+      <w:pPr>
+        <w:ind w:left="5040" w:hanging="360"/>
+      </w:pPr>
+      <w:rPr>
+        <w:rFonts w:ascii="Symbol" w:hAnsi="Symbol" w:hint="default"/>
+      </w:rPr>
+    </w:lvl>
+    <w:lvl w:ilvl="7" w:tplc="08070003" w:tentative="1">
+      <w:start w:val="1"/>
+      <w:numFmt w:val="bullet"/>
+      <w:lvlText w:val="o"/>
+      <w:lvlJc w:val="left"/>
+      <w:pPr>
+        <w:ind w:left="5760" w:hanging="360"/>
+      </w:pPr>
+      <w:rPr>
+        <w:rFonts w:ascii="Courier New" w:hAnsi="Courier New" w:cs="Courier New" w:hint="default"/>
+      </w:rPr>
+    </w:lvl>
+    <w:lvl w:ilvl="8" w:tplc="08070005" w:tentative="1">
+      <w:start w:val="1"/>
+      <w:numFmt w:val="bullet"/>
+      <w:lvlText w:val=""/>
+      <w:lvlJc w:val="left"/>
+      <w:pPr>
+        <w:ind w:left="6480" w:hanging="360"/>
+      </w:pPr>
+      <w:rPr>
+        <w:rFonts w:ascii="Wingdings" w:hAnsi="Wingdings" w:hint="default"/>
+      </w:rPr>
+    </w:lvl>
+  </w:abstractNum>
+  <w:abstractNum w:abstractNumId="27">
     <w:nsid w:val="59EE472C"/>
     <w:multiLevelType w:val="hybridMultilevel"/>
     <w:tmpl w:val="3AF67D32"/>
@@ -9227,7 +10522,7 @@
       </w:rPr>
     </w:lvl>
   </w:abstractNum>
-  <w:abstractNum w:abstractNumId="27">
+  <w:abstractNum w:abstractNumId="28">
     <w:nsid w:val="5B632088"/>
     <w:multiLevelType w:val="hybridMultilevel"/>
     <w:tmpl w:val="73AAAEF2"/>
@@ -9340,19 +10635,19 @@
       </w:rPr>
     </w:lvl>
   </w:abstractNum>
-  <w:abstractNum w:abstractNumId="28">
+  <w:abstractNum w:abstractNumId="29">
     <w:nsid w:val="63E8022B"/>
     <w:multiLevelType w:val="multilevel"/>
     <w:tmpl w:val="33B056D0"/>
     <w:numStyleLink w:val="UrbanBulletedList"/>
   </w:abstractNum>
-  <w:abstractNum w:abstractNumId="29">
+  <w:abstractNum w:abstractNumId="30">
     <w:nsid w:val="6F0D0B31"/>
     <w:multiLevelType w:val="multilevel"/>
     <w:tmpl w:val="7AC6A14E"/>
     <w:numStyleLink w:val="UrbanNumberedList"/>
   </w:abstractNum>
-  <w:abstractNum w:abstractNumId="30">
+  <w:abstractNum w:abstractNumId="31">
     <w:nsid w:val="6F1249A0"/>
     <w:multiLevelType w:val="hybridMultilevel"/>
     <w:tmpl w:val="8604C5BE"/>
@@ -9441,7 +10736,7 @@
       </w:pPr>
     </w:lvl>
   </w:abstractNum>
-  <w:abstractNum w:abstractNumId="31">
+  <w:abstractNum w:abstractNumId="32">
     <w:nsid w:val="72817FF1"/>
     <w:multiLevelType w:val="hybridMultilevel"/>
     <w:tmpl w:val="702CD21C"/>
@@ -9565,19 +10860,19 @@
       </w:rPr>
     </w:lvl>
   </w:abstractNum>
-  <w:abstractNum w:abstractNumId="32">
+  <w:abstractNum w:abstractNumId="33">
     <w:nsid w:val="76740294"/>
     <w:multiLevelType w:val="multilevel"/>
     <w:tmpl w:val="33B056D0"/>
     <w:numStyleLink w:val="UrbanBulletedList"/>
   </w:abstractNum>
-  <w:abstractNum w:abstractNumId="33">
+  <w:abstractNum w:abstractNumId="34">
     <w:nsid w:val="76921C5B"/>
     <w:multiLevelType w:val="multilevel"/>
     <w:tmpl w:val="33B056D0"/>
     <w:numStyleLink w:val="UrbanBulletedList"/>
   </w:abstractNum>
-  <w:abstractNum w:abstractNumId="34">
+  <w:abstractNum w:abstractNumId="35">
     <w:nsid w:val="78F47F46"/>
     <w:multiLevelType w:val="hybridMultilevel"/>
     <w:tmpl w:val="3BDAA048"/>
@@ -9690,13 +10985,13 @@
       </w:rPr>
     </w:lvl>
   </w:abstractNum>
-  <w:abstractNum w:abstractNumId="35">
+  <w:abstractNum w:abstractNumId="36">
     <w:nsid w:val="7E025C09"/>
     <w:multiLevelType w:val="multilevel"/>
     <w:tmpl w:val="33B056D0"/>
     <w:numStyleLink w:val="UrbanBulletedList"/>
   </w:abstractNum>
-  <w:abstractNum w:abstractNumId="36">
+  <w:abstractNum w:abstractNumId="37">
     <w:nsid w:val="7F4A0EA7"/>
     <w:multiLevelType w:val="hybridMultilevel"/>
     <w:tmpl w:val="BCBAA066"/>
@@ -9852,7 +11147,7 @@
     <w:abstractNumId w:val="19"/>
   </w:num>
   <w:num w:numId="15">
-    <w:abstractNumId w:val="31"/>
+    <w:abstractNumId w:val="32"/>
   </w:num>
   <w:num w:numId="16">
     <w:abstractNumId w:val="18"/>
@@ -9864,10 +11159,10 @@
     <w:abstractNumId w:val="11"/>
   </w:num>
   <w:num w:numId="19">
-    <w:abstractNumId w:val="32"/>
+    <w:abstractNumId w:val="33"/>
   </w:num>
   <w:num w:numId="20">
-    <w:abstractNumId w:val="33"/>
+    <w:abstractNumId w:val="34"/>
     <w:lvlOverride w:ilvl="0">
       <w:lvl w:ilvl="0">
         <w:numFmt w:val="decimal"/>
@@ -9915,7 +11210,7 @@
     </w:lvlOverride>
   </w:num>
   <w:num w:numId="21">
-    <w:abstractNumId w:val="28"/>
+    <w:abstractNumId w:val="29"/>
     <w:lvlOverride w:ilvl="0">
       <w:lvl w:ilvl="0">
         <w:start w:val="1"/>
@@ -9940,7 +11235,7 @@
     <w:abstractNumId w:val="12"/>
   </w:num>
   <w:num w:numId="23">
-    <w:abstractNumId w:val="29"/>
+    <w:abstractNumId w:val="30"/>
   </w:num>
   <w:num w:numId="24">
     <w:abstractNumId w:val="15"/>
@@ -9952,7 +11247,7 @@
     <w:abstractNumId w:val="10"/>
   </w:num>
   <w:num w:numId="27">
-    <w:abstractNumId w:val="35"/>
+    <w:abstractNumId w:val="36"/>
   </w:num>
   <w:num w:numId="28">
     <w:abstractNumId w:val="25"/>
@@ -9979,22 +11274,25 @@
     <w:abstractNumId w:val="13"/>
   </w:num>
   <w:num w:numId="36">
-    <w:abstractNumId w:val="36"/>
+    <w:abstractNumId w:val="37"/>
   </w:num>
   <w:num w:numId="37">
-    <w:abstractNumId w:val="27"/>
+    <w:abstractNumId w:val="28"/>
   </w:num>
   <w:num w:numId="38">
-    <w:abstractNumId w:val="26"/>
+    <w:abstractNumId w:val="27"/>
   </w:num>
   <w:num w:numId="39">
     <w:abstractNumId w:val="24"/>
   </w:num>
   <w:num w:numId="40">
-    <w:abstractNumId w:val="34"/>
+    <w:abstractNumId w:val="35"/>
   </w:num>
   <w:num w:numId="41">
-    <w:abstractNumId w:val="30"/>
+    <w:abstractNumId w:val="31"/>
+  </w:num>
+  <w:num w:numId="42">
+    <w:abstractNumId w:val="26"/>
   </w:num>
 </w:numbering>
 </file>
@@ -11660,6 +12958,7 @@
     <w:rsidRoot w:val="001A354A"/>
     <w:rsid w:val="00112847"/>
     <w:rsid w:val="001A354A"/>
+    <w:rsid w:val="00247FF0"/>
     <w:rsid w:val="002505CD"/>
     <w:rsid w:val="004522D3"/>
     <w:rsid w:val="00A86A9F"/>
@@ -12544,6 +13843,13 @@
 </file>
 
 <file path=customXml/item2.xml><?xml version="1.0" encoding="utf-8"?>
+<tns:customPropertyEditors xmlns:tns="http://schemas.microsoft.com/office/2006/customDocumentInformationPanel">
+  <tns:showOnOpen>false</tns:showOnOpen>
+  <tns:defaultPropertyEditorNamespace>Standard properties</tns:defaultPropertyEditorNamespace>
+</tns:customPropertyEditors>
+</file>
+
+<file path=customXml/item3.xml><?xml version="1.0" encoding="utf-8"?>
 <?mso-contentType ?>
 <FormTemplates xmlns="http://schemas.microsoft.com/sharepoint/v3/contenttype/forms">
   <Display>DocumentLibraryForm</Display>
@@ -12552,121 +13858,8 @@
 </FormTemplates>
 </file>
 
-<file path=customXml/item3.xml><?xml version="1.0" encoding="utf-8"?>
-<tns:customPropertyEditors xmlns:tns="http://schemas.microsoft.com/office/2006/customDocumentInformationPanel">
-  <tns:showOnOpen>false</tns:showOnOpen>
-  <tns:defaultPropertyEditorNamespace>Standard properties</tns:defaultPropertyEditorNamespace>
-</tns:customPropertyEditors>
-</file>
-
 <file path=customXml/item4.xml><?xml version="1.0" encoding="utf-8"?>
 <b:Sources xmlns:b="http://schemas.openxmlformats.org/officeDocument/2006/bibliography" xmlns="http://schemas.openxmlformats.org/officeDocument/2006/bibliography" SelectedStyle="\harvardanglia2008officeonline.xsl" StyleName="Harvard - Anglia" Version="2008">
-  <b:Source>
-    <b:Tag>Keirsey</b:Tag>
-    <b:SourceType>InternetSite</b:SourceType>
-    <b:Guid>{0C552700-5344-4101-974F-86B143865D45}</b:Guid>
-    <b:Title>Personality Test - Keirsey Temperament Website</b:Title>
-    <b:YearAccessed>2012</b:YearAccessed>
-    <b:MonthAccessed>October</b:MonthAccessed>
-    <b:DayAccessed>6</b:DayAccessed>
-    <b:URL>http://www.keirsey.com/sorter/personal_page.aspx</b:URL>
-    <b:LCID>en-GB</b:LCID>
-    <b:Author>
-      <b:Author>
-        <b:NameList>
-          <b:Person>
-            <b:Last>Keirsey</b:Last>
-            <b:First>David</b:First>
-          </b:Person>
-        </b:NameList>
-      </b:Author>
-    </b:Author>
-    <b:Year>2012</b:Year>
-    <b:RefOrder>4</b:RefOrder>
-  </b:Source>
-  <b:Source>
-    <b:Tag>Textbook</b:Tag>
-    <b:SourceType>Book</b:SourceType>
-    <b:Guid>{071EE423-CDED-44DC-B98A-918680D2EBCE}</b:Guid>
-    <b:Author>
-      <b:Author>
-        <b:NameList>
-          <b:Person>
-            <b:Last>Pedler</b:Last>
-            <b:First>M,</b:First>
-            <b:Middle>Burgoyne, J &amp; Boydell, T</b:Middle>
-          </b:Person>
-        </b:NameList>
-      </b:Author>
-    </b:Author>
-    <b:Title> A Manager’s Guide to Self-Development</b:Title>
-    <b:Year>2007</b:Year>
-    <b:Publisher>McGraw-Hill</b:Publisher>
-    <b:Edition>5th</b:Edition>
-    <b:RefOrder>5</b:RefOrder>
-  </b:Source>
-  <b:Source>
-    <b:Tag>KerseyISFJ</b:Tag>
-    <b:SourceType>DocumentFromInternetSite</b:SourceType>
-    <b:Guid>{AB1B4D8A-9CAE-495B-B1F1-412897CBA42B}</b:Guid>
-    <b:Title>Keirsey Temperament Website - Portrait of the Guardian&amp;reg; Protector (ISFJ)</b:Title>
-    <b:Year>2012</b:Year>
-    <b:Author>
-      <b:Author>
-        <b:NameList>
-          <b:Person>
-            <b:Last>Keirsey</b:Last>
-            <b:First>David</b:First>
-          </b:Person>
-        </b:NameList>
-      </b:Author>
-    </b:Author>
-    <b:YearAccessed>2012</b:YearAccessed>
-    <b:MonthAccessed>October</b:MonthAccessed>
-    <b:DayAccessed>7</b:DayAccessed>
-    <b:URL>http://www.keirsey.com/4temps/protector.asp</b:URL>
-    <b:RefOrder>6</b:RefOrder>
-  </b:Source>
-  <b:Source>
-    <b:Tag>LSQ</b:Tag>
-    <b:SourceType>DocumentFromInternetSite</b:SourceType>
-    <b:Guid>{EA6E9F90-2C58-4B8B-9A8C-275BF632A90F}</b:Guid>
-    <b:Author>
-      <b:Author>
-        <b:NameList>
-          <b:Person>
-            <b:Last>Honey</b:Last>
-            <b:First>P</b:First>
-            <b:Middle>and Mumford, A</b:Middle>
-          </b:Person>
-        </b:NameList>
-      </b:Author>
-    </b:Author>
-    <b:Title>Honey &amp; Mumford Learning Styles Questionnaire (LSQ)</b:Title>
-    <b:YearAccessed>2012</b:YearAccessed>
-    <b:MonthAccessed>October</b:MonthAccessed>
-    <b:DayAccessed>6</b:DayAccessed>
-    <b:URL>http://henleybusinessschool.peterhoney.com/module_results.aspx?mid=LS80&amp;rid=48509</b:URL>
-    <b:RefOrder>7</b:RefOrder>
-  </b:Source>
-  <b:Source>
-    <b:Tag>Bel12</b:Tag>
-    <b:SourceType>Report</b:SourceType>
-    <b:Guid>{A2AF0172-B9EA-4E02-B2DE-675EB4C2D874}</b:Guid>
-    <b:Title>Belbin Team Role Report for Zsolt Kazsi</b:Title>
-    <b:Year>2012</b:Year>
-    <b:Author>
-      <b:Author>
-        <b:NameList>
-          <b:Person>
-            <b:Last>Belbin</b:Last>
-          </b:Person>
-        </b:NameList>
-      </b:Author>
-    </b:Author>
-    <b:Publisher>Belbin Associates</b:Publisher>
-    <b:RefOrder>8</b:RefOrder>
-  </b:Source>
   <b:Source>
     <b:Tag>Bombardier</b:Tag>
     <b:SourceType>InternetSite</b:SourceType>
@@ -12702,7 +13895,7 @@
     </b:Author>
     <b:JournalName>Journal of Vocational Education Training</b:JournalName>
     <b:Pages>377-396</b:Pages>
-    <b:RefOrder>2</b:RefOrder>
+    <b:RefOrder>3</b:RefOrder>
   </b:Source>
   <b:Source>
     <b:Tag>GrattonTruss2003</b:Tag>
@@ -12725,7 +13918,62 @@
     <b:Pages>74–86</b:Pages>
     <b:Volume>17</b:Volume>
     <b:Issue>3</b:Issue>
-    <b:RefOrder>3</b:RefOrder>
+    <b:RefOrder>4</b:RefOrder>
+  </b:Source>
+  <b:Source>
+    <b:Tag>McBain</b:Tag>
+    <b:SourceType>ElectronicSource</b:SourceType>
+    <b:Guid>{9B8A27B0-D6FE-4799-9AB5-BAC9F2365DB1}</b:Guid>
+    <b:Author>
+      <b:Author>
+        <b:NameList>
+          <b:Person>
+            <b:Last>McBain</b:Last>
+            <b:First>Richard</b:First>
+          </b:Person>
+        </b:NameList>
+      </b:Author>
+    </b:Author>
+    <b:Title>Human resource development</b:Title>
+    <b:Year>2010</b:Year>
+    <b:Publisher>Henley Business School</b:Publisher>
+    <b:RefOrder>5</b:RefOrder>
+  </b:Source>
+  <b:Source>
+    <b:Tag>Rou04</b:Tag>
+    <b:SourceType>ElectronicSource</b:SourceType>
+    <b:Guid>{E9BB32E8-3302-4FDB-B314-4482A9FA56A0}</b:Guid>
+    <b:Author>
+      <b:Author>
+        <b:NameList>
+          <b:Person>
+            <b:Last>Rousseau</b:Last>
+            <b:First>Denise</b:First>
+            <b:Middle>M.</b:Middle>
+          </b:Person>
+        </b:NameList>
+      </b:Author>
+    </b:Author>
+    <b:Title>Psychological contracts in the workplace: understanding the ties that motivate</b:Title>
+    <b:Publisher>Academy of Management Executive</b:Publisher>
+    <b:Year>2004</b:Year>
+    <b:RefOrder>6</b:RefOrder>
+  </b:Source>
+  <b:Source>
+    <b:Tag>Bombardier2</b:Tag>
+    <b:SourceType>DocumentFromInternetSite</b:SourceType>
+    <b:Guid>{90464AD4-02DD-4341-A5A1-1158FC887EFA}</b:Guid>
+    <b:Title>Made in Switzerland - Bombardier Transportation in Switzerland</b:Title>
+    <b:City>Zurich</b:City>
+    <b:Publisher>Bombardier Inc</b:Publisher>
+    <b:Year>2012</b:Year>
+    <b:URL>http://bombardier-transportation.ch/dateien/120502_BR_Schweiz_en_screen_final.pdf</b:URL>
+    <b:Author>
+      <b:Author>
+        <b:Corporate>Bombardier</b:Corporate>
+      </b:Author>
+    </b:Author>
+    <b:RefOrder>2</b:RefOrder>
   </b:Source>
 </b:Sources>
 </file>
@@ -12739,6 +13987,14 @@
 </file>
 
 <file path=customXml/itemProps2.xml><?xml version="1.0" encoding="utf-8"?>
+<ds:datastoreItem xmlns:ds="http://schemas.openxmlformats.org/officeDocument/2006/customXml" ds:itemID="{D55297A3-F999-42B8-B2C1-CB5E6CFA54CD}">
+  <ds:schemaRefs>
+    <ds:schemaRef ds:uri="http://schemas.microsoft.com/office/2006/customDocumentInformationPanel"/>
+  </ds:schemaRefs>
+</ds:datastoreItem>
+</file>
+
+<file path=customXml/itemProps3.xml><?xml version="1.0" encoding="utf-8"?>
 <ds:datastoreItem xmlns:ds="http://schemas.openxmlformats.org/officeDocument/2006/customXml" ds:itemID="{234532E5-2547-41BC-8EAA-2957FD248C62}">
   <ds:schemaRefs>
     <ds:schemaRef ds:uri="http://schemas.microsoft.com/sharepoint/v3/contenttype/forms"/>
@@ -12746,16 +14002,8 @@
 </ds:datastoreItem>
 </file>
 
-<file path=customXml/itemProps3.xml><?xml version="1.0" encoding="utf-8"?>
-<ds:datastoreItem xmlns:ds="http://schemas.openxmlformats.org/officeDocument/2006/customXml" ds:itemID="{D55297A3-F999-42B8-B2C1-CB5E6CFA54CD}">
-  <ds:schemaRefs>
-    <ds:schemaRef ds:uri="http://schemas.microsoft.com/office/2006/customDocumentInformationPanel"/>
-  </ds:schemaRefs>
-</ds:datastoreItem>
-</file>
-
 <file path=customXml/itemProps4.xml><?xml version="1.0" encoding="utf-8"?>
-<ds:datastoreItem xmlns:ds="http://schemas.openxmlformats.org/officeDocument/2006/customXml" ds:itemID="{8D072CD5-8439-4AC1-9536-BE47E2F6BE96}">
+<ds:datastoreItem xmlns:ds="http://schemas.openxmlformats.org/officeDocument/2006/customXml" ds:itemID="{4E54B1FA-D0F1-4931-B765-1E89773835A4}">
   <ds:schemaRefs>
     <ds:schemaRef ds:uri="http://schemas.openxmlformats.org/officeDocument/2006/bibliography"/>
   </ds:schemaRefs>

</xml_diff>